<commit_message>
Criado Estrutura de controle
</commit_message>
<xml_diff>
--- a/Algoritmos e Logica de Programação.docx
+++ b/Algoritmos e Logica de Programação.docx
@@ -2170,8 +2170,527 @@
         </w:rPr>
         <w:t>.</w:t>
       </w:r>
+    </w:p>
+    <w:p>
+      <w:pPr>
+        <w:ind w:firstLine="363"/>
+        <w:rPr>
+          <w:rFonts w:ascii="Times New Roman" w:hAnsi="Times New Roman" w:cs="Times New Roman"/>
+          <w:b/>
+          <w:sz w:val="24"/>
+          <w:szCs w:val="24"/>
+        </w:rPr>
+      </w:pPr>
+      <w:r>
+        <w:rPr>
+          <w:rFonts w:ascii="Times New Roman" w:hAnsi="Times New Roman" w:cs="Times New Roman"/>
+          <w:b/>
+          <w:sz w:val="24"/>
+          <w:szCs w:val="24"/>
+        </w:rPr>
+        <w:t xml:space="preserve">2.1 </w:t>
+      </w:r>
+      <w:r>
+        <w:rPr>
+          <w:rFonts w:ascii="Times New Roman" w:hAnsi="Times New Roman" w:cs="Times New Roman"/>
+          <w:b/>
+          <w:sz w:val="24"/>
+          <w:szCs w:val="24"/>
+        </w:rPr>
+        <w:t>E</w:t>
+      </w:r>
+      <w:r>
+        <w:rPr>
+          <w:rFonts w:ascii="Times New Roman" w:hAnsi="Times New Roman" w:cs="Times New Roman"/>
+          <w:b/>
+          <w:sz w:val="24"/>
+          <w:szCs w:val="24"/>
+        </w:rPr>
+        <w:t>strutura</w:t>
+      </w:r>
+      <w:r>
+        <w:rPr>
+          <w:rFonts w:ascii="Times New Roman" w:hAnsi="Times New Roman" w:cs="Times New Roman"/>
+          <w:b/>
+          <w:sz w:val="24"/>
+          <w:szCs w:val="24"/>
+        </w:rPr>
+        <w:t>s</w:t>
+      </w:r>
+      <w:r>
+        <w:rPr>
+          <w:rFonts w:ascii="Times New Roman" w:hAnsi="Times New Roman" w:cs="Times New Roman"/>
+          <w:b/>
+          <w:sz w:val="24"/>
+          <w:szCs w:val="24"/>
+        </w:rPr>
+        <w:t xml:space="preserve"> de controle são fundamentais para o desenvolvimento de programas, pois permitem que os programadores controlem o fluxo de execução do código, tomando decisões e repetindo tarefas conforme necessário.</w:t>
+      </w:r>
+      <w:r>
+        <w:rPr>
+          <w:rFonts w:ascii="Times New Roman" w:hAnsi="Times New Roman" w:cs="Times New Roman"/>
+          <w:b/>
+          <w:sz w:val="24"/>
+          <w:szCs w:val="24"/>
+        </w:rPr>
+        <w:t xml:space="preserve"> Algumas estruturas de controle são;</w:t>
+      </w:r>
+      <w:r>
+        <w:rPr>
+          <w:rFonts w:ascii="Times New Roman" w:hAnsi="Times New Roman" w:cs="Times New Roman"/>
+          <w:b/>
+          <w:sz w:val="24"/>
+          <w:szCs w:val="24"/>
+        </w:rPr>
+        <w:br/>
+      </w:r>
+      <w:r>
+        <w:rPr>
+          <w:rFonts w:ascii="Times New Roman" w:hAnsi="Times New Roman" w:cs="Times New Roman"/>
+          <w:b/>
+          <w:sz w:val="24"/>
+          <w:szCs w:val="24"/>
+        </w:rPr>
+        <w:t xml:space="preserve">Sequência: A estrutura de controle de sequência refere-se à execução de instruções em ordem sequencial, </w:t>
+      </w:r>
+      <w:r>
+        <w:rPr>
+          <w:rFonts w:ascii="Times New Roman" w:hAnsi="Times New Roman" w:cs="Times New Roman"/>
+          <w:b/>
+          <w:sz w:val="24"/>
+          <w:szCs w:val="24"/>
+        </w:rPr>
+        <w:t xml:space="preserve">sendo </w:t>
+      </w:r>
+      <w:r>
+        <w:rPr>
+          <w:rFonts w:ascii="Times New Roman" w:hAnsi="Times New Roman" w:cs="Times New Roman"/>
+          <w:b/>
+          <w:sz w:val="24"/>
+          <w:szCs w:val="24"/>
+        </w:rPr>
+        <w:t>executadas em linha reta, uma após a outra, sem desvios ou condições especiais.</w:t>
+      </w:r>
+      <w:r>
+        <w:rPr>
+          <w:rFonts w:ascii="Times New Roman" w:hAnsi="Times New Roman" w:cs="Times New Roman"/>
+          <w:b/>
+          <w:sz w:val="24"/>
+          <w:szCs w:val="24"/>
+        </w:rPr>
+        <w:br/>
+      </w:r>
+      <w:r>
+        <w:rPr>
+          <w:rFonts w:ascii="Times New Roman" w:hAnsi="Times New Roman" w:cs="Times New Roman"/>
+          <w:b/>
+          <w:sz w:val="24"/>
+          <w:szCs w:val="24"/>
+        </w:rPr>
+        <w:t>Seleção (ou decisão): A estrutura de controle de seleção permite que o programa escolha entre dois ou mais caminhos diferentes, com base em uma condição ou conjunto de condições. Isso é feito usando instruções condicionais, como "</w:t>
+      </w:r>
+      <w:proofErr w:type="spellStart"/>
+      <w:r>
+        <w:rPr>
+          <w:rFonts w:ascii="Times New Roman" w:hAnsi="Times New Roman" w:cs="Times New Roman"/>
+          <w:b/>
+          <w:sz w:val="24"/>
+          <w:szCs w:val="24"/>
+        </w:rPr>
+        <w:t>if</w:t>
+      </w:r>
+      <w:proofErr w:type="spellEnd"/>
+      <w:r>
+        <w:rPr>
+          <w:rFonts w:ascii="Times New Roman" w:hAnsi="Times New Roman" w:cs="Times New Roman"/>
+          <w:b/>
+          <w:sz w:val="24"/>
+          <w:szCs w:val="24"/>
+        </w:rPr>
+        <w:t>", "</w:t>
+      </w:r>
+      <w:proofErr w:type="spellStart"/>
+      <w:r>
+        <w:rPr>
+          <w:rFonts w:ascii="Times New Roman" w:hAnsi="Times New Roman" w:cs="Times New Roman"/>
+          <w:b/>
+          <w:sz w:val="24"/>
+          <w:szCs w:val="24"/>
+        </w:rPr>
+        <w:t>else</w:t>
+      </w:r>
+      <w:proofErr w:type="spellEnd"/>
+      <w:r>
+        <w:rPr>
+          <w:rFonts w:ascii="Times New Roman" w:hAnsi="Times New Roman" w:cs="Times New Roman"/>
+          <w:b/>
+          <w:sz w:val="24"/>
+          <w:szCs w:val="24"/>
+        </w:rPr>
+        <w:t>" e "</w:t>
+      </w:r>
+      <w:proofErr w:type="spellStart"/>
+      <w:r>
+        <w:rPr>
+          <w:rFonts w:ascii="Times New Roman" w:hAnsi="Times New Roman" w:cs="Times New Roman"/>
+          <w:b/>
+          <w:sz w:val="24"/>
+          <w:szCs w:val="24"/>
+        </w:rPr>
+        <w:t>else</w:t>
+      </w:r>
+      <w:proofErr w:type="spellEnd"/>
+      <w:r>
+        <w:rPr>
+          <w:rFonts w:ascii="Times New Roman" w:hAnsi="Times New Roman" w:cs="Times New Roman"/>
+          <w:b/>
+          <w:sz w:val="24"/>
+          <w:szCs w:val="24"/>
+        </w:rPr>
+        <w:t xml:space="preserve"> </w:t>
+      </w:r>
+      <w:proofErr w:type="spellStart"/>
+      <w:r>
+        <w:rPr>
+          <w:rFonts w:ascii="Times New Roman" w:hAnsi="Times New Roman" w:cs="Times New Roman"/>
+          <w:b/>
+          <w:sz w:val="24"/>
+          <w:szCs w:val="24"/>
+        </w:rPr>
+        <w:t>if</w:t>
+      </w:r>
+      <w:proofErr w:type="spellEnd"/>
+      <w:r>
+        <w:rPr>
+          <w:rFonts w:ascii="Times New Roman" w:hAnsi="Times New Roman" w:cs="Times New Roman"/>
+          <w:b/>
+          <w:sz w:val="24"/>
+          <w:szCs w:val="24"/>
+        </w:rPr>
+        <w:t>”</w:t>
+      </w:r>
+      <w:r>
+        <w:rPr>
+          <w:rFonts w:ascii="Times New Roman" w:hAnsi="Times New Roman" w:cs="Times New Roman"/>
+          <w:b/>
+          <w:sz w:val="24"/>
+          <w:szCs w:val="24"/>
+        </w:rPr>
+        <w:t xml:space="preserve"> </w:t>
+      </w:r>
+      <w:r>
+        <w:rPr>
+          <w:rFonts w:ascii="Times New Roman" w:hAnsi="Times New Roman" w:cs="Times New Roman"/>
+          <w:b/>
+          <w:sz w:val="24"/>
+          <w:szCs w:val="24"/>
+        </w:rPr>
+        <w:t xml:space="preserve">verificando </w:t>
+      </w:r>
+      <w:r>
+        <w:rPr>
+          <w:rFonts w:ascii="Times New Roman" w:hAnsi="Times New Roman" w:cs="Times New Roman"/>
+          <w:b/>
+          <w:sz w:val="24"/>
+          <w:szCs w:val="24"/>
+        </w:rPr>
+        <w:t xml:space="preserve">se uma condição seja verdadeira </w:t>
+      </w:r>
+      <w:r>
+        <w:rPr>
+          <w:rFonts w:ascii="Times New Roman" w:hAnsi="Times New Roman" w:cs="Times New Roman"/>
+          <w:b/>
+          <w:sz w:val="24"/>
+          <w:szCs w:val="24"/>
+        </w:rPr>
+        <w:t>ou falsa e</w:t>
+      </w:r>
+      <w:r>
+        <w:rPr>
+          <w:rFonts w:ascii="Times New Roman" w:hAnsi="Times New Roman" w:cs="Times New Roman"/>
+          <w:b/>
+          <w:sz w:val="24"/>
+          <w:szCs w:val="24"/>
+        </w:rPr>
+        <w:t xml:space="preserve">, em seguida, </w:t>
+      </w:r>
+      <w:r>
+        <w:rPr>
+          <w:rFonts w:ascii="Times New Roman" w:hAnsi="Times New Roman" w:cs="Times New Roman"/>
+          <w:b/>
+          <w:sz w:val="24"/>
+          <w:szCs w:val="24"/>
+        </w:rPr>
+        <w:t xml:space="preserve">um </w:t>
+      </w:r>
+      <w:r>
+        <w:rPr>
+          <w:rFonts w:ascii="Times New Roman" w:hAnsi="Times New Roman" w:cs="Times New Roman"/>
+          <w:b/>
+          <w:sz w:val="24"/>
+          <w:szCs w:val="24"/>
+        </w:rPr>
+        <w:t>específico</w:t>
+      </w:r>
+      <w:r>
+        <w:rPr>
+          <w:rFonts w:ascii="Times New Roman" w:hAnsi="Times New Roman" w:cs="Times New Roman"/>
+          <w:b/>
+          <w:sz w:val="24"/>
+          <w:szCs w:val="24"/>
+        </w:rPr>
+        <w:t xml:space="preserve"> ou </w:t>
+      </w:r>
+      <w:r>
+        <w:rPr>
+          <w:rFonts w:ascii="Times New Roman" w:hAnsi="Times New Roman" w:cs="Times New Roman"/>
+          <w:b/>
+          <w:sz w:val="24"/>
+          <w:szCs w:val="24"/>
+        </w:rPr>
+        <w:t>pode verificar outra condição</w:t>
+      </w:r>
+      <w:r>
+        <w:rPr>
+          <w:rFonts w:ascii="Times New Roman" w:hAnsi="Times New Roman" w:cs="Times New Roman"/>
+          <w:b/>
+          <w:sz w:val="24"/>
+          <w:szCs w:val="24"/>
+        </w:rPr>
+        <w:t>.</w:t>
+      </w:r>
+      <w:r>
+        <w:rPr>
+          <w:rFonts w:ascii="Times New Roman" w:hAnsi="Times New Roman" w:cs="Times New Roman"/>
+          <w:b/>
+          <w:sz w:val="24"/>
+          <w:szCs w:val="24"/>
+        </w:rPr>
+        <w:br/>
+      </w:r>
+      <w:r>
+        <w:rPr>
+          <w:rFonts w:ascii="Times New Roman" w:hAnsi="Times New Roman" w:cs="Times New Roman"/>
+          <w:b/>
+          <w:sz w:val="24"/>
+          <w:szCs w:val="24"/>
+        </w:rPr>
+        <w:t>Repetição (ou iteração): A estrutura de controle de repetição permite que o programa execute um bloco de código várias vezes, com base em uma condição ou conjunto de condições. Isso é útil quando você precisa executar uma tarefa repetidamente</w:t>
+      </w:r>
+      <w:r>
+        <w:rPr>
+          <w:rFonts w:ascii="Times New Roman" w:hAnsi="Times New Roman" w:cs="Times New Roman"/>
+          <w:b/>
+          <w:sz w:val="24"/>
+          <w:szCs w:val="24"/>
+        </w:rPr>
+        <w:t>.</w:t>
+      </w:r>
+      <w:r>
+        <w:rPr>
+          <w:rFonts w:ascii="Times New Roman" w:hAnsi="Times New Roman" w:cs="Times New Roman"/>
+          <w:b/>
+          <w:sz w:val="24"/>
+          <w:szCs w:val="24"/>
+        </w:rPr>
+        <w:t xml:space="preserve"> As estruturas de repetição mais comuns são "for", "</w:t>
+      </w:r>
+      <w:proofErr w:type="spellStart"/>
+      <w:r>
+        <w:rPr>
+          <w:rFonts w:ascii="Times New Roman" w:hAnsi="Times New Roman" w:cs="Times New Roman"/>
+          <w:b/>
+          <w:sz w:val="24"/>
+          <w:szCs w:val="24"/>
+        </w:rPr>
+        <w:t>while</w:t>
+      </w:r>
+      <w:proofErr w:type="spellEnd"/>
+      <w:r>
+        <w:rPr>
+          <w:rFonts w:ascii="Times New Roman" w:hAnsi="Times New Roman" w:cs="Times New Roman"/>
+          <w:b/>
+          <w:sz w:val="24"/>
+          <w:szCs w:val="24"/>
+        </w:rPr>
+        <w:t>" e "do-</w:t>
+      </w:r>
+      <w:proofErr w:type="spellStart"/>
+      <w:r>
+        <w:rPr>
+          <w:rFonts w:ascii="Times New Roman" w:hAnsi="Times New Roman" w:cs="Times New Roman"/>
+          <w:b/>
+          <w:sz w:val="24"/>
+          <w:szCs w:val="24"/>
+        </w:rPr>
+        <w:t>while</w:t>
+      </w:r>
+      <w:proofErr w:type="spellEnd"/>
+      <w:r>
+        <w:rPr>
+          <w:rFonts w:ascii="Times New Roman" w:hAnsi="Times New Roman" w:cs="Times New Roman"/>
+          <w:b/>
+          <w:sz w:val="24"/>
+          <w:szCs w:val="24"/>
+        </w:rPr>
+        <w:t>".</w:t>
+      </w:r>
+    </w:p>
+    <w:p>
+      <w:pPr>
+        <w:ind w:firstLine="363"/>
+        <w:rPr>
+          <w:rFonts w:ascii="Times New Roman" w:hAnsi="Times New Roman" w:cs="Times New Roman"/>
+          <w:b/>
+          <w:sz w:val="24"/>
+          <w:szCs w:val="24"/>
+        </w:rPr>
+      </w:pPr>
+      <w:r>
+        <w:rPr>
+          <w:rFonts w:ascii="Times New Roman" w:hAnsi="Times New Roman" w:cs="Times New Roman"/>
+          <w:b/>
+          <w:sz w:val="24"/>
+          <w:szCs w:val="24"/>
+        </w:rPr>
+        <w:t>2.2</w:t>
+      </w:r>
+      <w:r>
+        <w:rPr>
+          <w:rFonts w:ascii="Times New Roman" w:hAnsi="Times New Roman" w:cs="Times New Roman"/>
+          <w:b/>
+          <w:sz w:val="24"/>
+          <w:szCs w:val="24"/>
+        </w:rPr>
+        <w:t xml:space="preserve"> </w:t>
+      </w:r>
+      <w:r>
+        <w:rPr>
+          <w:rFonts w:ascii="Times New Roman" w:hAnsi="Times New Roman" w:cs="Times New Roman"/>
+          <w:b/>
+          <w:sz w:val="24"/>
+          <w:szCs w:val="24"/>
+        </w:rPr>
+        <w:t xml:space="preserve">Uns exemplos seria o Arduino, com a linguagem C++, onde os códigos são dispostos em uma sequência, onde um sempre acontecera um após o outro, seleção, tendo os </w:t>
+      </w:r>
+      <w:r>
+        <w:rPr>
+          <w:rFonts w:ascii="Times New Roman" w:hAnsi="Times New Roman" w:cs="Times New Roman"/>
+          <w:b/>
+          <w:sz w:val="24"/>
+          <w:szCs w:val="24"/>
+        </w:rPr>
+        <w:t>"</w:t>
+      </w:r>
+      <w:proofErr w:type="spellStart"/>
+      <w:r>
+        <w:rPr>
+          <w:rFonts w:ascii="Times New Roman" w:hAnsi="Times New Roman" w:cs="Times New Roman"/>
+          <w:b/>
+          <w:sz w:val="24"/>
+          <w:szCs w:val="24"/>
+        </w:rPr>
+        <w:t>if</w:t>
+      </w:r>
+      <w:proofErr w:type="spellEnd"/>
+      <w:r>
+        <w:rPr>
+          <w:rFonts w:ascii="Times New Roman" w:hAnsi="Times New Roman" w:cs="Times New Roman"/>
+          <w:b/>
+          <w:sz w:val="24"/>
+          <w:szCs w:val="24"/>
+        </w:rPr>
+        <w:t>"</w:t>
+      </w:r>
+      <w:r>
+        <w:rPr>
+          <w:rFonts w:ascii="Times New Roman" w:hAnsi="Times New Roman" w:cs="Times New Roman"/>
+          <w:b/>
+          <w:sz w:val="24"/>
+          <w:szCs w:val="24"/>
+        </w:rPr>
+        <w:t xml:space="preserve"> e </w:t>
+      </w:r>
+      <w:r>
+        <w:rPr>
+          <w:rFonts w:ascii="Times New Roman" w:hAnsi="Times New Roman" w:cs="Times New Roman"/>
+          <w:b/>
+          <w:sz w:val="24"/>
+          <w:szCs w:val="24"/>
+        </w:rPr>
+        <w:t>"</w:t>
+      </w:r>
+      <w:proofErr w:type="spellStart"/>
+      <w:r>
+        <w:rPr>
+          <w:rFonts w:ascii="Times New Roman" w:hAnsi="Times New Roman" w:cs="Times New Roman"/>
+          <w:b/>
+          <w:sz w:val="24"/>
+          <w:szCs w:val="24"/>
+        </w:rPr>
+        <w:t>else</w:t>
+      </w:r>
+      <w:proofErr w:type="spellEnd"/>
+      <w:r>
+        <w:rPr>
+          <w:rFonts w:ascii="Times New Roman" w:hAnsi="Times New Roman" w:cs="Times New Roman"/>
+          <w:b/>
+          <w:sz w:val="24"/>
+          <w:szCs w:val="24"/>
+        </w:rPr>
+        <w:t>"</w:t>
+      </w:r>
+      <w:r>
+        <w:rPr>
+          <w:rFonts w:ascii="Times New Roman" w:hAnsi="Times New Roman" w:cs="Times New Roman"/>
+          <w:b/>
+          <w:sz w:val="24"/>
+          <w:szCs w:val="24"/>
+        </w:rPr>
+        <w:t xml:space="preserve"> para fazer verificações, e podendo conter repetições, onde ele repetir tudo que estiver em “</w:t>
+      </w:r>
+      <w:proofErr w:type="spellStart"/>
+      <w:r>
+        <w:rPr>
+          <w:rFonts w:ascii="Times New Roman" w:hAnsi="Times New Roman" w:cs="Times New Roman"/>
+          <w:b/>
+          <w:sz w:val="24"/>
+          <w:szCs w:val="24"/>
+        </w:rPr>
+        <w:t>void</w:t>
+      </w:r>
+      <w:proofErr w:type="spellEnd"/>
+      <w:r>
+        <w:rPr>
+          <w:rFonts w:ascii="Times New Roman" w:hAnsi="Times New Roman" w:cs="Times New Roman"/>
+          <w:b/>
+          <w:sz w:val="24"/>
+          <w:szCs w:val="24"/>
+        </w:rPr>
+        <w:t xml:space="preserve"> loop</w:t>
+      </w:r>
+      <w:r>
+        <w:rPr>
+          <w:rFonts w:ascii="Times New Roman" w:hAnsi="Times New Roman" w:cs="Times New Roman"/>
+          <w:b/>
+          <w:sz w:val="24"/>
+          <w:szCs w:val="24"/>
+        </w:rPr>
+        <w:t>”</w:t>
+      </w:r>
       <w:bookmarkStart w:id="0" w:name="_GoBack"/>
       <w:bookmarkEnd w:id="0"/>
+    </w:p>
+    <w:p>
+      <w:pPr>
+        <w:ind w:firstLine="363"/>
+        <w:rPr>
+          <w:rFonts w:ascii="Times New Roman" w:hAnsi="Times New Roman" w:cs="Times New Roman"/>
+          <w:b/>
+          <w:sz w:val="24"/>
+          <w:szCs w:val="24"/>
+        </w:rPr>
+      </w:pPr>
     </w:p>
     <w:sectPr>
       <w:pgSz w:w="11906" w:h="16838"/>
@@ -4676,7 +5195,7 @@
 </file>
 
 <file path=customXml/itemProps1.xml><?xml version="1.0" encoding="utf-8"?>
-<ds:datastoreItem xmlns:ds="http://schemas.openxmlformats.org/officeDocument/2006/customXml" ds:itemID="{523183E8-87D9-4187-9B7B-345B9B86509B}">
+<ds:datastoreItem xmlns:ds="http://schemas.openxmlformats.org/officeDocument/2006/customXml" ds:itemID="{7B565355-DF05-4628-906D-072F0E7B9EE7}">
   <ds:schemaRefs>
     <ds:schemaRef ds:uri="http://schemas.openxmlformats.org/officeDocument/2006/bibliography"/>
   </ds:schemaRefs>

</xml_diff>

<commit_message>
Adicionado Tipos de Dados e Variaveis
</commit_message>
<xml_diff>
--- a/Algoritmos e Logica de Programação.docx
+++ b/Algoritmos e Logica de Programação.docx
@@ -100,6 +100,7 @@
     </w:p>
     <w:p>
       <w:pPr>
+        <w:spacing w:line="360" w:lineRule="auto"/>
         <w:jc w:val="center"/>
         <w:rPr>
           <w:rFonts w:ascii="Times New Roman" w:hAnsi="Times New Roman" w:cs="Times New Roman"/>
@@ -107,49 +108,10 @@
           <w:szCs w:val="24"/>
         </w:rPr>
       </w:pPr>
-      <w:r>
-        <w:rPr>
-          <w:rFonts w:ascii="Times New Roman" w:hAnsi="Times New Roman" w:cs="Times New Roman"/>
-          <w:sz w:val="24"/>
-          <w:szCs w:val="24"/>
-        </w:rPr>
-        <w:br/>
-      </w:r>
-      <w:r>
-        <w:rPr>
-          <w:rFonts w:ascii="Times New Roman" w:hAnsi="Times New Roman" w:cs="Times New Roman"/>
-          <w:sz w:val="24"/>
-          <w:szCs w:val="24"/>
-        </w:rPr>
-        <w:br/>
-      </w:r>
-      <w:r>
-        <w:rPr>
-          <w:rFonts w:ascii="Times New Roman" w:hAnsi="Times New Roman" w:cs="Times New Roman"/>
-          <w:sz w:val="24"/>
-          <w:szCs w:val="24"/>
-        </w:rPr>
-        <w:br/>
-      </w:r>
-      <w:r>
-        <w:rPr>
-          <w:rFonts w:ascii="Times New Roman" w:hAnsi="Times New Roman" w:cs="Times New Roman"/>
-          <w:sz w:val="24"/>
-          <w:szCs w:val="24"/>
-        </w:rPr>
-        <w:br/>
-      </w:r>
-      <w:r>
-        <w:rPr>
-          <w:rFonts w:ascii="Times New Roman" w:hAnsi="Times New Roman" w:cs="Times New Roman"/>
-          <w:sz w:val="24"/>
-          <w:szCs w:val="24"/>
-        </w:rPr>
-        <w:br/>
-      </w:r>
-    </w:p>
-    <w:p>
-      <w:pPr>
+    </w:p>
+    <w:p>
+      <w:pPr>
+        <w:spacing w:line="360" w:lineRule="auto"/>
         <w:jc w:val="center"/>
         <w:rPr>
           <w:rFonts w:ascii="Times New Roman" w:hAnsi="Times New Roman" w:cs="Times New Roman"/>
@@ -178,6 +140,7 @@
     </w:p>
     <w:p>
       <w:pPr>
+        <w:spacing w:line="360" w:lineRule="auto"/>
         <w:jc w:val="center"/>
         <w:rPr>
           <w:rFonts w:ascii="Times New Roman" w:hAnsi="Times New Roman" w:cs="Times New Roman"/>
@@ -241,17 +204,10 @@
         </w:rPr>
         <w:br/>
       </w:r>
-      <w:r>
-        <w:rPr>
-          <w:rFonts w:ascii="Times New Roman" w:hAnsi="Times New Roman" w:cs="Times New Roman"/>
-          <w:sz w:val="24"/>
-          <w:szCs w:val="24"/>
-        </w:rPr>
-        <w:br/>
-      </w:r>
-    </w:p>
-    <w:p>
-      <w:pPr>
+    </w:p>
+    <w:p>
+      <w:pPr>
+        <w:spacing w:line="360" w:lineRule="auto"/>
         <w:jc w:val="center"/>
         <w:rPr>
           <w:rFonts w:ascii="Times New Roman" w:hAnsi="Times New Roman" w:cs="Times New Roman"/>
@@ -287,15 +243,17 @@
     </w:p>
     <w:p>
       <w:pPr>
-        <w:rPr>
-          <w:rFonts w:ascii="Times New Roman" w:hAnsi="Times New Roman" w:cs="Times New Roman"/>
-          <w:sz w:val="24"/>
-          <w:szCs w:val="24"/>
-        </w:rPr>
-      </w:pPr>
-    </w:p>
-    <w:p>
-      <w:pPr>
+        <w:spacing w:line="360" w:lineRule="auto"/>
+        <w:rPr>
+          <w:rFonts w:ascii="Times New Roman" w:hAnsi="Times New Roman" w:cs="Times New Roman"/>
+          <w:sz w:val="24"/>
+          <w:szCs w:val="24"/>
+        </w:rPr>
+      </w:pPr>
+    </w:p>
+    <w:p>
+      <w:pPr>
+        <w:spacing w:line="360" w:lineRule="auto"/>
         <w:jc w:val="center"/>
         <w:rPr>
           <w:rFonts w:ascii="Times New Roman" w:hAnsi="Times New Roman" w:cs="Times New Roman"/>
@@ -306,6 +264,7 @@
     </w:p>
     <w:p>
       <w:pPr>
+        <w:spacing w:line="360" w:lineRule="auto"/>
         <w:jc w:val="center"/>
         <w:rPr>
           <w:rFonts w:ascii="Times New Roman" w:hAnsi="Times New Roman" w:cs="Times New Roman"/>
@@ -316,6 +275,7 @@
     </w:p>
     <w:p>
       <w:pPr>
+        <w:spacing w:line="360" w:lineRule="auto"/>
         <w:jc w:val="center"/>
         <w:rPr>
           <w:rFonts w:ascii="Times New Roman" w:hAnsi="Times New Roman" w:cs="Times New Roman"/>
@@ -326,6 +286,7 @@
     </w:p>
     <w:p>
       <w:pPr>
+        <w:spacing w:line="360" w:lineRule="auto"/>
         <w:jc w:val="center"/>
         <w:rPr>
           <w:rFonts w:ascii="Times New Roman" w:hAnsi="Times New Roman" w:cs="Times New Roman"/>
@@ -336,6 +297,7 @@
     </w:p>
     <w:p>
       <w:pPr>
+        <w:spacing w:line="360" w:lineRule="auto"/>
         <w:jc w:val="center"/>
         <w:rPr>
           <w:rFonts w:ascii="Times New Roman" w:hAnsi="Times New Roman" w:cs="Times New Roman"/>
@@ -346,6 +308,7 @@
     </w:p>
     <w:p>
       <w:pPr>
+        <w:spacing w:line="360" w:lineRule="auto"/>
         <w:jc w:val="center"/>
         <w:rPr>
           <w:rFonts w:ascii="Times New Roman" w:hAnsi="Times New Roman" w:cs="Times New Roman"/>
@@ -356,26 +319,7 @@
     </w:p>
     <w:p>
       <w:pPr>
-        <w:jc w:val="center"/>
-        <w:rPr>
-          <w:rFonts w:ascii="Times New Roman" w:hAnsi="Times New Roman" w:cs="Times New Roman"/>
-          <w:sz w:val="24"/>
-          <w:szCs w:val="24"/>
-        </w:rPr>
-      </w:pPr>
-    </w:p>
-    <w:p>
-      <w:pPr>
-        <w:jc w:val="center"/>
-        <w:rPr>
-          <w:rFonts w:ascii="Times New Roman" w:hAnsi="Times New Roman" w:cs="Times New Roman"/>
-          <w:sz w:val="24"/>
-          <w:szCs w:val="24"/>
-        </w:rPr>
-      </w:pPr>
-    </w:p>
-    <w:p>
-      <w:pPr>
+        <w:spacing w:line="360" w:lineRule="auto"/>
         <w:rPr>
           <w:rFonts w:ascii="Times New Roman" w:hAnsi="Times New Roman" w:cs="Times New Roman"/>
           <w:sz w:val="24"/>
@@ -401,6 +345,7 @@
     </w:p>
     <w:p>
       <w:pPr>
+        <w:spacing w:line="360" w:lineRule="auto"/>
         <w:jc w:val="center"/>
         <w:rPr>
           <w:rFonts w:ascii="Times New Roman" w:hAnsi="Times New Roman" w:cs="Times New Roman"/>
@@ -428,6 +373,7 @@
     </w:p>
     <w:p>
       <w:pPr>
+        <w:spacing w:line="360" w:lineRule="auto"/>
         <w:jc w:val="center"/>
         <w:rPr>
           <w:rFonts w:ascii="Times New Roman" w:hAnsi="Times New Roman" w:cs="Times New Roman"/>
@@ -473,6 +419,7 @@
     </w:p>
     <w:p>
       <w:pPr>
+        <w:spacing w:line="360" w:lineRule="auto"/>
         <w:jc w:val="center"/>
         <w:rPr>
           <w:rFonts w:ascii="Times New Roman" w:hAnsi="Times New Roman" w:cs="Times New Roman"/>
@@ -504,41 +451,40 @@
         </w:rPr>
         <w:br/>
       </w:r>
-    </w:p>
-    <w:p>
-      <w:pPr>
-        <w:jc w:val="center"/>
-        <w:rPr>
-          <w:rFonts w:ascii="Times New Roman" w:hAnsi="Times New Roman" w:cs="Times New Roman"/>
-          <w:sz w:val="24"/>
-          <w:szCs w:val="24"/>
-        </w:rPr>
-      </w:pPr>
-      <w:r>
-        <w:rPr>
-          <w:rFonts w:ascii="Times New Roman" w:hAnsi="Times New Roman" w:cs="Times New Roman"/>
-          <w:sz w:val="24"/>
-          <w:szCs w:val="24"/>
-        </w:rPr>
-        <w:br/>
-      </w:r>
-    </w:p>
-    <w:p>
-      <w:pPr>
-        <w:jc w:val="center"/>
-        <w:rPr>
-          <w:rFonts w:ascii="Times New Roman" w:hAnsi="Times New Roman" w:cs="Times New Roman"/>
-          <w:sz w:val="24"/>
-          <w:szCs w:val="24"/>
-        </w:rPr>
-      </w:pPr>
-      <w:r>
-        <w:rPr>
-          <w:rFonts w:ascii="Times New Roman" w:hAnsi="Times New Roman" w:cs="Times New Roman"/>
-          <w:b/>
+      <w:r>
+        <w:rPr>
+          <w:rFonts w:ascii="Times New Roman" w:hAnsi="Times New Roman" w:cs="Times New Roman"/>
           <w:sz w:val="28"/>
           <w:szCs w:val="28"/>
         </w:rPr>
+        <w:br/>
+      </w:r>
+      <w:r>
+        <w:rPr>
+          <w:rFonts w:ascii="Times New Roman" w:hAnsi="Times New Roman" w:cs="Times New Roman"/>
+          <w:sz w:val="28"/>
+          <w:szCs w:val="28"/>
+        </w:rPr>
+        <w:br/>
+      </w:r>
+    </w:p>
+    <w:p>
+      <w:pPr>
+        <w:spacing w:line="360" w:lineRule="auto"/>
+        <w:jc w:val="center"/>
+        <w:rPr>
+          <w:rFonts w:ascii="Times New Roman" w:hAnsi="Times New Roman" w:cs="Times New Roman"/>
+          <w:sz w:val="28"/>
+          <w:szCs w:val="28"/>
+        </w:rPr>
+      </w:pPr>
+      <w:r>
+        <w:rPr>
+          <w:rFonts w:ascii="Times New Roman" w:hAnsi="Times New Roman" w:cs="Times New Roman"/>
+          <w:b/>
+          <w:sz w:val="28"/>
+          <w:szCs w:val="28"/>
+        </w:rPr>
         <w:t>Algoritmos e Lógica de Programação</w:t>
       </w:r>
       <w:r>
@@ -553,6 +499,7 @@
     </w:p>
     <w:p>
       <w:pPr>
+        <w:spacing w:line="360" w:lineRule="auto"/>
         <w:jc w:val="center"/>
         <w:rPr>
           <w:rFonts w:ascii="Times New Roman" w:hAnsi="Times New Roman" w:cs="Times New Roman"/>
@@ -584,6 +531,82 @@
         </w:rPr>
         <w:br/>
       </w:r>
+    </w:p>
+    <w:p>
+      <w:pPr>
+        <w:spacing w:line="360" w:lineRule="auto"/>
+        <w:ind w:left="6372"/>
+        <w:rPr>
+          <w:rFonts w:ascii="Times New Roman" w:hAnsi="Times New Roman" w:cs="Times New Roman"/>
+          <w:sz w:val="24"/>
+          <w:szCs w:val="24"/>
+        </w:rPr>
+      </w:pPr>
+      <w:r>
+        <w:rPr>
+          <w:rFonts w:ascii="Times New Roman" w:hAnsi="Times New Roman" w:cs="Times New Roman"/>
+          <w:sz w:val="24"/>
+          <w:szCs w:val="24"/>
+        </w:rPr>
+        <w:t>Trabalho apresentado no Sesc Escola, curso Jogos Digitais, Senac</w:t>
+      </w:r>
+    </w:p>
+    <w:p>
+      <w:pPr>
+        <w:spacing w:line="360" w:lineRule="auto"/>
+        <w:ind w:left="6372"/>
+        <w:rPr>
+          <w:rFonts w:ascii="Times New Roman" w:hAnsi="Times New Roman" w:cs="Times New Roman"/>
+          <w:sz w:val="24"/>
+          <w:szCs w:val="24"/>
+        </w:rPr>
+      </w:pPr>
+    </w:p>
+    <w:p>
+      <w:pPr>
+        <w:spacing w:line="360" w:lineRule="auto"/>
+        <w:ind w:left="6372"/>
+        <w:rPr>
+          <w:rFonts w:ascii="Times New Roman" w:hAnsi="Times New Roman" w:cs="Times New Roman"/>
+          <w:sz w:val="24"/>
+          <w:szCs w:val="24"/>
+        </w:rPr>
+      </w:pPr>
+      <w:r>
+        <w:rPr>
+          <w:rFonts w:ascii="Times New Roman" w:hAnsi="Times New Roman" w:cs="Times New Roman"/>
+          <w:sz w:val="24"/>
+          <w:szCs w:val="24"/>
+        </w:rPr>
+        <w:t>Orientador</w:t>
+      </w:r>
+      <w:r>
+        <w:rPr>
+          <w:rFonts w:ascii="Times New Roman" w:hAnsi="Times New Roman" w:cs="Times New Roman"/>
+          <w:sz w:val="24"/>
+          <w:szCs w:val="24"/>
+        </w:rPr>
+        <w:t xml:space="preserve">: </w:t>
+      </w:r>
+      <w:r>
+        <w:rPr>
+          <w:rFonts w:ascii="Times New Roman" w:hAnsi="Times New Roman" w:cs="Times New Roman"/>
+          <w:sz w:val="24"/>
+          <w:szCs w:val="24"/>
+        </w:rPr>
+        <w:t>Wanderson</w:t>
+      </w:r>
+    </w:p>
+    <w:p>
+      <w:pPr>
+        <w:spacing w:line="360" w:lineRule="auto"/>
+        <w:ind w:left="6372"/>
+        <w:rPr>
+          <w:rFonts w:ascii="Times New Roman" w:hAnsi="Times New Roman" w:cs="Times New Roman"/>
+          <w:sz w:val="24"/>
+          <w:szCs w:val="24"/>
+        </w:rPr>
+      </w:pPr>
       <w:r>
         <w:rPr>
           <w:rFonts w:ascii="Times New Roman" w:hAnsi="Times New Roman" w:cs="Times New Roman"/>
@@ -624,78 +647,6 @@
         </w:rPr>
         <w:br/>
       </w:r>
-    </w:p>
-    <w:p>
-      <w:pPr>
-        <w:ind w:left="6372"/>
-        <w:rPr>
-          <w:rFonts w:ascii="Times New Roman" w:hAnsi="Times New Roman" w:cs="Times New Roman"/>
-          <w:sz w:val="24"/>
-          <w:szCs w:val="24"/>
-        </w:rPr>
-      </w:pPr>
-      <w:r>
-        <w:rPr>
-          <w:rFonts w:ascii="Times New Roman" w:hAnsi="Times New Roman" w:cs="Times New Roman"/>
-          <w:sz w:val="24"/>
-          <w:szCs w:val="24"/>
-        </w:rPr>
-        <w:t>Trabalho apresentado no Sesc Escola, curso Jogos Digitais, Senac</w:t>
-      </w:r>
-    </w:p>
-    <w:p>
-      <w:pPr>
-        <w:ind w:left="6372"/>
-        <w:rPr>
-          <w:rFonts w:ascii="Times New Roman" w:hAnsi="Times New Roman" w:cs="Times New Roman"/>
-          <w:sz w:val="24"/>
-          <w:szCs w:val="24"/>
-        </w:rPr>
-      </w:pPr>
-    </w:p>
-    <w:p>
-      <w:pPr>
-        <w:ind w:left="6372"/>
-        <w:rPr>
-          <w:rFonts w:ascii="Times New Roman" w:hAnsi="Times New Roman" w:cs="Times New Roman"/>
-          <w:sz w:val="24"/>
-          <w:szCs w:val="24"/>
-        </w:rPr>
-      </w:pPr>
-      <w:r>
-        <w:rPr>
-          <w:rFonts w:ascii="Times New Roman" w:hAnsi="Times New Roman" w:cs="Times New Roman"/>
-          <w:sz w:val="24"/>
-          <w:szCs w:val="24"/>
-        </w:rPr>
-        <w:t>Orientador</w:t>
-      </w:r>
-      <w:r>
-        <w:rPr>
-          <w:rFonts w:ascii="Times New Roman" w:hAnsi="Times New Roman" w:cs="Times New Roman"/>
-          <w:sz w:val="24"/>
-          <w:szCs w:val="24"/>
-        </w:rPr>
-        <w:t xml:space="preserve">: </w:t>
-      </w:r>
-      <w:r>
-        <w:rPr>
-          <w:rFonts w:ascii="Times New Roman" w:hAnsi="Times New Roman" w:cs="Times New Roman"/>
-          <w:sz w:val="24"/>
-          <w:szCs w:val="24"/>
-        </w:rPr>
-        <w:t>Wanderson</w:t>
-      </w:r>
-    </w:p>
-    <w:p>
-      <w:pPr>
-        <w:jc w:val="right"/>
-        <w:rPr>
-          <w:rFonts w:ascii="Times New Roman" w:hAnsi="Times New Roman" w:cs="Times New Roman"/>
-          <w:sz w:val="24"/>
-          <w:szCs w:val="24"/>
-        </w:rPr>
-      </w:pPr>
       <w:r>
         <w:rPr>
           <w:rFonts w:ascii="Times New Roman" w:hAnsi="Times New Roman" w:cs="Times New Roman"/>
@@ -704,97 +655,10 @@
         </w:rPr>
         <w:br/>
       </w:r>
-      <w:r>
-        <w:rPr>
-          <w:rFonts w:ascii="Times New Roman" w:hAnsi="Times New Roman" w:cs="Times New Roman"/>
-          <w:sz w:val="24"/>
-          <w:szCs w:val="24"/>
-        </w:rPr>
-        <w:br/>
-      </w:r>
-      <w:r>
-        <w:rPr>
-          <w:rFonts w:ascii="Times New Roman" w:hAnsi="Times New Roman" w:cs="Times New Roman"/>
-          <w:sz w:val="24"/>
-          <w:szCs w:val="24"/>
-        </w:rPr>
-        <w:br/>
-      </w:r>
-      <w:r>
-        <w:rPr>
-          <w:rFonts w:ascii="Times New Roman" w:hAnsi="Times New Roman" w:cs="Times New Roman"/>
-          <w:sz w:val="24"/>
-          <w:szCs w:val="24"/>
-        </w:rPr>
-        <w:br/>
-      </w:r>
-      <w:r>
-        <w:rPr>
-          <w:rFonts w:ascii="Times New Roman" w:hAnsi="Times New Roman" w:cs="Times New Roman"/>
-          <w:sz w:val="24"/>
-          <w:szCs w:val="24"/>
-        </w:rPr>
-        <w:br/>
-      </w:r>
-      <w:r>
-        <w:rPr>
-          <w:rFonts w:ascii="Times New Roman" w:hAnsi="Times New Roman" w:cs="Times New Roman"/>
-          <w:sz w:val="24"/>
-          <w:szCs w:val="24"/>
-        </w:rPr>
-        <w:br/>
-      </w:r>
-      <w:r>
-        <w:rPr>
-          <w:rFonts w:ascii="Times New Roman" w:hAnsi="Times New Roman" w:cs="Times New Roman"/>
-          <w:sz w:val="24"/>
-          <w:szCs w:val="24"/>
-        </w:rPr>
-        <w:br/>
-      </w:r>
-      <w:r>
-        <w:rPr>
-          <w:rFonts w:ascii="Times New Roman" w:hAnsi="Times New Roman" w:cs="Times New Roman"/>
-          <w:sz w:val="24"/>
-          <w:szCs w:val="24"/>
-        </w:rPr>
-        <w:br/>
-      </w:r>
-      <w:r>
-        <w:rPr>
-          <w:rFonts w:ascii="Times New Roman" w:hAnsi="Times New Roman" w:cs="Times New Roman"/>
-          <w:sz w:val="24"/>
-          <w:szCs w:val="24"/>
-        </w:rPr>
-        <w:br/>
-      </w:r>
-      <w:r>
-        <w:rPr>
-          <w:rFonts w:ascii="Times New Roman" w:hAnsi="Times New Roman" w:cs="Times New Roman"/>
-          <w:sz w:val="24"/>
-          <w:szCs w:val="24"/>
-        </w:rPr>
-        <w:br/>
-      </w:r>
-      <w:r>
-        <w:rPr>
-          <w:rFonts w:ascii="Times New Roman" w:hAnsi="Times New Roman" w:cs="Times New Roman"/>
-          <w:sz w:val="24"/>
-          <w:szCs w:val="24"/>
-        </w:rPr>
-        <w:br/>
-      </w:r>
-      <w:r>
-        <w:rPr>
-          <w:rFonts w:ascii="Times New Roman" w:hAnsi="Times New Roman" w:cs="Times New Roman"/>
-          <w:sz w:val="24"/>
-          <w:szCs w:val="24"/>
-        </w:rPr>
-        <w:br/>
-      </w:r>
-    </w:p>
-    <w:p>
-      <w:pPr>
+    </w:p>
+    <w:p>
+      <w:pPr>
+        <w:spacing w:line="360" w:lineRule="auto"/>
         <w:jc w:val="center"/>
         <w:rPr>
           <w:rFonts w:ascii="Times New Roman" w:hAnsi="Times New Roman" w:cs="Times New Roman"/>
@@ -822,6 +686,7 @@
     </w:p>
     <w:p>
       <w:pPr>
+        <w:spacing w:line="360" w:lineRule="auto"/>
         <w:jc w:val="center"/>
         <w:rPr>
           <w:rFonts w:ascii="Times New Roman" w:hAnsi="Times New Roman" w:cs="Times New Roman"/>
@@ -843,6 +708,7 @@
     </w:p>
     <w:p>
       <w:pPr>
+        <w:spacing w:line="360" w:lineRule="auto"/>
         <w:jc w:val="center"/>
         <w:rPr>
           <w:rFonts w:ascii="Times New Roman" w:hAnsi="Times New Roman" w:cs="Times New Roman"/>
@@ -866,6 +732,7 @@
           <w:ilvl w:val="0"/>
           <w:numId w:val="15"/>
         </w:numPr>
+        <w:spacing w:line="360" w:lineRule="auto"/>
         <w:rPr>
           <w:rFonts w:ascii="Times New Roman" w:hAnsi="Times New Roman" w:cs="Times New Roman"/>
           <w:b/>
@@ -926,6 +793,7 @@
           <w:ilvl w:val="1"/>
           <w:numId w:val="15"/>
         </w:numPr>
+        <w:spacing w:line="360" w:lineRule="auto"/>
         <w:rPr>
           <w:rFonts w:ascii="Times New Roman" w:hAnsi="Times New Roman" w:cs="Times New Roman"/>
           <w:b/>
@@ -986,6 +854,7 @@
           <w:ilvl w:val="1"/>
           <w:numId w:val="15"/>
         </w:numPr>
+        <w:spacing w:line="360" w:lineRule="auto"/>
         <w:rPr>
           <w:rFonts w:ascii="Times New Roman" w:hAnsi="Times New Roman" w:cs="Times New Roman"/>
           <w:b/>
@@ -1046,6 +915,7 @@
           <w:ilvl w:val="0"/>
           <w:numId w:val="15"/>
         </w:numPr>
+        <w:spacing w:line="360" w:lineRule="auto"/>
         <w:rPr>
           <w:rFonts w:ascii="Times New Roman" w:hAnsi="Times New Roman" w:cs="Times New Roman"/>
           <w:b/>
@@ -1106,6 +976,7 @@
           <w:ilvl w:val="1"/>
           <w:numId w:val="15"/>
         </w:numPr>
+        <w:spacing w:line="360" w:lineRule="auto"/>
         <w:rPr>
           <w:rFonts w:ascii="Times New Roman" w:hAnsi="Times New Roman" w:cs="Times New Roman"/>
           <w:b/>
@@ -1220,6 +1091,7 @@
           <w:ilvl w:val="1"/>
           <w:numId w:val="15"/>
         </w:numPr>
+        <w:spacing w:line="360" w:lineRule="auto"/>
         <w:rPr>
           <w:rFonts w:ascii="Times New Roman" w:hAnsi="Times New Roman" w:cs="Times New Roman"/>
           <w:b/>
@@ -1280,6 +1152,7 @@
           <w:ilvl w:val="0"/>
           <w:numId w:val="15"/>
         </w:numPr>
+        <w:spacing w:line="360" w:lineRule="auto"/>
         <w:rPr>
           <w:rFonts w:ascii="Times New Roman" w:hAnsi="Times New Roman" w:cs="Times New Roman"/>
           <w:b/>
@@ -1376,48 +1249,31 @@
           <w:ilvl w:val="1"/>
           <w:numId w:val="15"/>
         </w:numPr>
-        <w:rPr>
-          <w:rFonts w:ascii="Times New Roman" w:hAnsi="Times New Roman" w:cs="Times New Roman"/>
-          <w:b/>
-          <w:sz w:val="24"/>
-          <w:szCs w:val="24"/>
-        </w:rPr>
-      </w:pPr>
-      <w:r>
-        <w:rPr>
-          <w:rFonts w:ascii="Times New Roman" w:hAnsi="Times New Roman" w:cs="Times New Roman"/>
-          <w:b/>
-          <w:sz w:val="24"/>
-          <w:szCs w:val="24"/>
-        </w:rPr>
-        <w:t xml:space="preserve">Definição de tipos de dados básicos </w:t>
-      </w:r>
-      <w:r>
-        <w:rPr>
-          <w:rFonts w:ascii="Times New Roman" w:hAnsi="Times New Roman" w:cs="Times New Roman"/>
-          <w:b/>
-          <w:sz w:val="24"/>
-          <w:szCs w:val="24"/>
-        </w:rPr>
-        <w:t>.......................</w:t>
-      </w:r>
-      <w:r>
-        <w:rPr>
-          <w:rFonts w:ascii="Times New Roman" w:hAnsi="Times New Roman" w:cs="Times New Roman"/>
-          <w:b/>
-          <w:sz w:val="24"/>
-          <w:szCs w:val="24"/>
-        </w:rPr>
-        <w:t>......</w:t>
-      </w:r>
-      <w:r>
-        <w:rPr>
-          <w:rFonts w:ascii="Times New Roman" w:hAnsi="Times New Roman" w:cs="Times New Roman"/>
-          <w:b/>
-          <w:sz w:val="24"/>
-          <w:szCs w:val="24"/>
-        </w:rPr>
-        <w:t>................</w:t>
+        <w:spacing w:line="360" w:lineRule="auto"/>
+        <w:rPr>
+          <w:rFonts w:ascii="Times New Roman" w:hAnsi="Times New Roman" w:cs="Times New Roman"/>
+          <w:b/>
+          <w:sz w:val="24"/>
+          <w:szCs w:val="24"/>
+        </w:rPr>
+      </w:pPr>
+      <w:r>
+        <w:rPr>
+          <w:rFonts w:ascii="Times New Roman" w:hAnsi="Times New Roman" w:cs="Times New Roman"/>
+          <w:b/>
+          <w:sz w:val="24"/>
+          <w:szCs w:val="24"/>
+        </w:rPr>
+        <w:t>Definição de tipos de dados básicos</w:t>
+      </w:r>
+      <w:r>
+        <w:rPr>
+          <w:rFonts w:ascii="Times New Roman" w:hAnsi="Times New Roman" w:cs="Times New Roman"/>
+          <w:b/>
+          <w:sz w:val="24"/>
+          <w:szCs w:val="24"/>
+        </w:rPr>
+        <w:t xml:space="preserve"> </w:t>
       </w:r>
       <w:r>
         <w:rPr>
@@ -1435,25 +1291,7 @@
           <w:sz w:val="24"/>
           <w:szCs w:val="24"/>
         </w:rPr>
-        <w:t>..............</w:t>
-      </w:r>
-      <w:r>
-        <w:rPr>
-          <w:rFonts w:ascii="Times New Roman" w:hAnsi="Times New Roman" w:cs="Times New Roman"/>
-          <w:b/>
-          <w:sz w:val="24"/>
-          <w:szCs w:val="24"/>
-        </w:rPr>
-        <w:t>......</w:t>
-      </w:r>
-      <w:r>
-        <w:rPr>
-          <w:rFonts w:ascii="Times New Roman" w:hAnsi="Times New Roman" w:cs="Times New Roman"/>
-          <w:b/>
-          <w:sz w:val="24"/>
-          <w:szCs w:val="24"/>
-        </w:rPr>
-        <w:t>........</w:t>
+        <w:t>..</w:t>
       </w:r>
       <w:r>
         <w:rPr>
@@ -1463,6 +1301,83 @@
           <w:szCs w:val="24"/>
         </w:rPr>
         <w:t>5</w:t>
+      </w:r>
+    </w:p>
+    <w:p>
+      <w:pPr>
+        <w:pStyle w:val="PargrafodaLista"/>
+        <w:numPr>
+          <w:ilvl w:val="2"/>
+          <w:numId w:val="15"/>
+        </w:numPr>
+        <w:spacing w:line="360" w:lineRule="auto"/>
+        <w:rPr>
+          <w:rFonts w:ascii="Times New Roman" w:hAnsi="Times New Roman" w:cs="Times New Roman"/>
+          <w:sz w:val="24"/>
+          <w:szCs w:val="24"/>
+        </w:rPr>
+      </w:pPr>
+      <w:r>
+        <w:rPr>
+          <w:rFonts w:ascii="Times New Roman" w:hAnsi="Times New Roman" w:cs="Times New Roman"/>
+          <w:sz w:val="24"/>
+          <w:szCs w:val="24"/>
+        </w:rPr>
+        <w:t>I</w:t>
+      </w:r>
+      <w:r>
+        <w:rPr>
+          <w:rFonts w:ascii="Times New Roman" w:hAnsi="Times New Roman" w:cs="Times New Roman"/>
+          <w:sz w:val="24"/>
+          <w:szCs w:val="24"/>
+        </w:rPr>
+        <w:t>nteiros</w:t>
+      </w:r>
+    </w:p>
+    <w:p>
+      <w:pPr>
+        <w:pStyle w:val="PargrafodaLista"/>
+        <w:numPr>
+          <w:ilvl w:val="2"/>
+          <w:numId w:val="15"/>
+        </w:numPr>
+        <w:spacing w:line="360" w:lineRule="auto"/>
+        <w:rPr>
+          <w:rFonts w:ascii="Times New Roman" w:hAnsi="Times New Roman" w:cs="Times New Roman"/>
+          <w:sz w:val="24"/>
+          <w:szCs w:val="24"/>
+        </w:rPr>
+      </w:pPr>
+      <w:r>
+        <w:rPr>
+          <w:rFonts w:ascii="Times New Roman" w:hAnsi="Times New Roman" w:cs="Times New Roman"/>
+          <w:sz w:val="24"/>
+          <w:szCs w:val="24"/>
+        </w:rPr>
+        <w:t>Flutuante</w:t>
+      </w:r>
+    </w:p>
+    <w:p>
+      <w:pPr>
+        <w:pStyle w:val="PargrafodaLista"/>
+        <w:numPr>
+          <w:ilvl w:val="2"/>
+          <w:numId w:val="15"/>
+        </w:numPr>
+        <w:spacing w:line="360" w:lineRule="auto"/>
+        <w:rPr>
+          <w:rFonts w:ascii="Times New Roman" w:hAnsi="Times New Roman" w:cs="Times New Roman"/>
+          <w:sz w:val="24"/>
+          <w:szCs w:val="24"/>
+        </w:rPr>
+      </w:pPr>
+      <w:r>
+        <w:rPr>
+          <w:rFonts w:ascii="Times New Roman" w:hAnsi="Times New Roman" w:cs="Times New Roman"/>
+          <w:sz w:val="24"/>
+          <w:szCs w:val="24"/>
+        </w:rPr>
+        <w:t>Booleanos</w:t>
       </w:r>
     </w:p>
     <w:p>
@@ -1472,21 +1387,40 @@
           <w:ilvl w:val="1"/>
           <w:numId w:val="15"/>
         </w:numPr>
-        <w:rPr>
-          <w:rFonts w:ascii="Times New Roman" w:hAnsi="Times New Roman" w:cs="Times New Roman"/>
-          <w:b/>
-          <w:sz w:val="24"/>
-          <w:szCs w:val="24"/>
-        </w:rPr>
-      </w:pPr>
-      <w:r>
-        <w:rPr>
-          <w:rFonts w:ascii="Times New Roman" w:hAnsi="Times New Roman" w:cs="Times New Roman"/>
-          <w:b/>
-          <w:sz w:val="24"/>
-          <w:szCs w:val="24"/>
-        </w:rPr>
-        <w:t>Exemplos de declaração e utilização de variáveis em algoritmos.........</w:t>
+        <w:spacing w:line="360" w:lineRule="auto"/>
+        <w:rPr>
+          <w:rFonts w:ascii="Times New Roman" w:hAnsi="Times New Roman" w:cs="Times New Roman"/>
+          <w:b/>
+          <w:sz w:val="24"/>
+          <w:szCs w:val="24"/>
+        </w:rPr>
+      </w:pPr>
+      <w:r>
+        <w:rPr>
+          <w:rFonts w:ascii="Times New Roman" w:hAnsi="Times New Roman" w:cs="Times New Roman"/>
+          <w:b/>
+          <w:sz w:val="24"/>
+          <w:szCs w:val="24"/>
+        </w:rPr>
+        <w:t>Exemplos de declaração e utilização de variáveis em algoritmos</w:t>
+      </w:r>
+      <w:r>
+        <w:rPr>
+          <w:rFonts w:ascii="Times New Roman" w:hAnsi="Times New Roman" w:cs="Times New Roman"/>
+          <w:b/>
+          <w:sz w:val="24"/>
+          <w:szCs w:val="24"/>
+        </w:rPr>
+        <w:t xml:space="preserve"> </w:t>
+      </w:r>
+      <w:r>
+        <w:rPr>
+          <w:rFonts w:ascii="Times New Roman" w:hAnsi="Times New Roman" w:cs="Times New Roman"/>
+          <w:b/>
+          <w:sz w:val="24"/>
+          <w:szCs w:val="24"/>
+        </w:rPr>
+        <w:t>........</w:t>
       </w:r>
       <w:r>
         <w:rPr>
@@ -1550,6 +1484,7 @@
           <w:ilvl w:val="0"/>
           <w:numId w:val="15"/>
         </w:numPr>
+        <w:spacing w:line="360" w:lineRule="auto"/>
         <w:rPr>
           <w:rFonts w:ascii="Times New Roman" w:hAnsi="Times New Roman" w:cs="Times New Roman"/>
           <w:b/>
@@ -1610,6 +1545,7 @@
           <w:ilvl w:val="1"/>
           <w:numId w:val="15"/>
         </w:numPr>
+        <w:spacing w:line="360" w:lineRule="auto"/>
         <w:rPr>
           <w:rFonts w:ascii="Times New Roman" w:hAnsi="Times New Roman" w:cs="Times New Roman"/>
           <w:b/>
@@ -1688,6 +1624,7 @@
           <w:ilvl w:val="1"/>
           <w:numId w:val="15"/>
         </w:numPr>
+        <w:spacing w:line="360" w:lineRule="auto"/>
         <w:rPr>
           <w:rFonts w:ascii="Times New Roman" w:hAnsi="Times New Roman" w:cs="Times New Roman"/>
           <w:b/>
@@ -1748,6 +1685,7 @@
           <w:ilvl w:val="1"/>
           <w:numId w:val="15"/>
         </w:numPr>
+        <w:spacing w:line="360" w:lineRule="auto"/>
         <w:ind w:left="795"/>
         <w:rPr>
           <w:rFonts w:ascii="Times New Roman" w:hAnsi="Times New Roman" w:cs="Times New Roman"/>
@@ -1763,7 +1701,16 @@
           <w:sz w:val="24"/>
           <w:szCs w:val="24"/>
         </w:rPr>
-        <w:t xml:space="preserve">Exemplos de funções simples e sua utilização em algoritmos mais complexos </w:t>
+        <w:t>Exemplos de funções simples e sua utilização em algoritmos mais complexos</w:t>
+      </w:r>
+      <w:r>
+        <w:rPr>
+          <w:rFonts w:ascii="Times New Roman" w:hAnsi="Times New Roman" w:cs="Times New Roman"/>
+          <w:b/>
+          <w:sz w:val="24"/>
+          <w:szCs w:val="24"/>
+        </w:rPr>
+        <w:t xml:space="preserve"> </w:t>
       </w:r>
       <w:proofErr w:type="gramStart"/>
       <w:r>
@@ -1788,7 +1735,8 @@
     </w:p>
     <w:p>
       <w:pPr>
-        <w:ind w:left="360"/>
+        <w:spacing w:line="360" w:lineRule="auto"/>
+        <w:ind w:left="363"/>
         <w:rPr>
           <w:rFonts w:ascii="Times New Roman" w:hAnsi="Times New Roman" w:cs="Times New Roman"/>
           <w:b/>
@@ -1805,6 +1753,8 @@
         </w:rPr>
         <w:br/>
       </w:r>
+      <w:bookmarkStart w:id="0" w:name="_GoBack"/>
+      <w:bookmarkEnd w:id="0"/>
       <w:r>
         <w:rPr>
           <w:rFonts w:ascii="Times New Roman" w:hAnsi="Times New Roman" w:cs="Times New Roman"/>
@@ -1895,153 +1845,10 @@
         </w:rPr>
         <w:br/>
       </w:r>
-      <w:r>
-        <w:rPr>
-          <w:rFonts w:ascii="Times New Roman" w:hAnsi="Times New Roman" w:cs="Times New Roman"/>
-          <w:b/>
-          <w:sz w:val="24"/>
-          <w:szCs w:val="24"/>
-        </w:rPr>
-        <w:br/>
-      </w:r>
-      <w:r>
-        <w:rPr>
-          <w:rFonts w:ascii="Times New Roman" w:hAnsi="Times New Roman" w:cs="Times New Roman"/>
-          <w:b/>
-          <w:sz w:val="24"/>
-          <w:szCs w:val="24"/>
-        </w:rPr>
-        <w:br/>
-      </w:r>
-      <w:r>
-        <w:rPr>
-          <w:rFonts w:ascii="Times New Roman" w:hAnsi="Times New Roman" w:cs="Times New Roman"/>
-          <w:b/>
-          <w:sz w:val="24"/>
-          <w:szCs w:val="24"/>
-        </w:rPr>
-        <w:br/>
-      </w:r>
-      <w:r>
-        <w:rPr>
-          <w:rFonts w:ascii="Times New Roman" w:hAnsi="Times New Roman" w:cs="Times New Roman"/>
-          <w:b/>
-          <w:sz w:val="24"/>
-          <w:szCs w:val="24"/>
-        </w:rPr>
-        <w:br/>
-      </w:r>
-      <w:r>
-        <w:rPr>
-          <w:rFonts w:ascii="Times New Roman" w:hAnsi="Times New Roman" w:cs="Times New Roman"/>
-          <w:b/>
-          <w:sz w:val="24"/>
-          <w:szCs w:val="24"/>
-        </w:rPr>
-        <w:br/>
-      </w:r>
-      <w:r>
-        <w:rPr>
-          <w:rFonts w:ascii="Times New Roman" w:hAnsi="Times New Roman" w:cs="Times New Roman"/>
-          <w:b/>
-          <w:sz w:val="24"/>
-          <w:szCs w:val="24"/>
-        </w:rPr>
-        <w:br/>
-      </w:r>
-      <w:r>
-        <w:rPr>
-          <w:rFonts w:ascii="Times New Roman" w:hAnsi="Times New Roman" w:cs="Times New Roman"/>
-          <w:b/>
-          <w:sz w:val="24"/>
-          <w:szCs w:val="24"/>
-        </w:rPr>
-        <w:br/>
-      </w:r>
-      <w:r>
-        <w:rPr>
-          <w:rFonts w:ascii="Times New Roman" w:hAnsi="Times New Roman" w:cs="Times New Roman"/>
-          <w:b/>
-          <w:sz w:val="24"/>
-          <w:szCs w:val="24"/>
-        </w:rPr>
-        <w:br/>
-      </w:r>
-      <w:r>
-        <w:rPr>
-          <w:rFonts w:ascii="Times New Roman" w:hAnsi="Times New Roman" w:cs="Times New Roman"/>
-          <w:b/>
-          <w:sz w:val="24"/>
-          <w:szCs w:val="24"/>
-        </w:rPr>
-        <w:br/>
-      </w:r>
-      <w:r>
-        <w:rPr>
-          <w:rFonts w:ascii="Times New Roman" w:hAnsi="Times New Roman" w:cs="Times New Roman"/>
-          <w:b/>
-          <w:sz w:val="24"/>
-          <w:szCs w:val="24"/>
-        </w:rPr>
-        <w:br/>
-      </w:r>
-      <w:r>
-        <w:rPr>
-          <w:rFonts w:ascii="Times New Roman" w:hAnsi="Times New Roman" w:cs="Times New Roman"/>
-          <w:b/>
-          <w:sz w:val="24"/>
-          <w:szCs w:val="24"/>
-        </w:rPr>
-        <w:br/>
-      </w:r>
-      <w:r>
-        <w:rPr>
-          <w:rFonts w:ascii="Times New Roman" w:hAnsi="Times New Roman" w:cs="Times New Roman"/>
-          <w:b/>
-          <w:sz w:val="24"/>
-          <w:szCs w:val="24"/>
-        </w:rPr>
-        <w:br/>
-      </w:r>
-      <w:r>
-        <w:rPr>
-          <w:rFonts w:ascii="Times New Roman" w:hAnsi="Times New Roman" w:cs="Times New Roman"/>
-          <w:b/>
-          <w:sz w:val="24"/>
-          <w:szCs w:val="24"/>
-        </w:rPr>
-        <w:br/>
-      </w:r>
-      <w:r>
-        <w:rPr>
-          <w:rFonts w:ascii="Times New Roman" w:hAnsi="Times New Roman" w:cs="Times New Roman"/>
-          <w:b/>
-          <w:sz w:val="24"/>
-          <w:szCs w:val="24"/>
-        </w:rPr>
-        <w:br/>
-      </w:r>
-      <w:r>
-        <w:rPr>
-          <w:rFonts w:ascii="Times New Roman" w:hAnsi="Times New Roman" w:cs="Times New Roman"/>
-          <w:b/>
-          <w:sz w:val="24"/>
-          <w:szCs w:val="24"/>
-        </w:rPr>
-        <w:br/>
-      </w:r>
-      <w:r>
-        <w:rPr>
-          <w:rFonts w:ascii="Times New Roman" w:hAnsi="Times New Roman" w:cs="Times New Roman"/>
-          <w:b/>
-          <w:sz w:val="24"/>
-          <w:szCs w:val="24"/>
-        </w:rPr>
-        <w:br/>
-      </w:r>
-    </w:p>
-    <w:p>
-      <w:pPr>
+    </w:p>
+    <w:p>
+      <w:pPr>
+        <w:spacing w:line="360" w:lineRule="auto"/>
         <w:ind w:firstLine="363"/>
         <w:rPr>
           <w:rFonts w:ascii="Times New Roman" w:hAnsi="Times New Roman" w:cs="Times New Roman"/>
@@ -2063,7 +1870,6 @@
       <w:r>
         <w:rPr>
           <w:rFonts w:ascii="Times New Roman" w:hAnsi="Times New Roman" w:cs="Times New Roman"/>
-          <w:b/>
           <w:sz w:val="24"/>
           <w:szCs w:val="24"/>
         </w:rPr>
@@ -2072,6 +1878,7 @@
     </w:p>
     <w:p>
       <w:pPr>
+        <w:spacing w:line="360" w:lineRule="auto"/>
         <w:ind w:firstLine="363"/>
         <w:rPr>
           <w:rFonts w:ascii="Times New Roman" w:hAnsi="Times New Roman" w:cs="Times New Roman"/>
@@ -2092,7 +1899,6 @@
       <w:r>
         <w:rPr>
           <w:rFonts w:ascii="Times New Roman" w:hAnsi="Times New Roman" w:cs="Times New Roman"/>
-          <w:b/>
           <w:sz w:val="24"/>
           <w:szCs w:val="24"/>
         </w:rPr>
@@ -2101,7 +1907,6 @@
       <w:r>
         <w:rPr>
           <w:rFonts w:ascii="Times New Roman" w:hAnsi="Times New Roman" w:cs="Times New Roman"/>
-          <w:b/>
           <w:sz w:val="24"/>
           <w:szCs w:val="24"/>
         </w:rPr>
@@ -2110,7 +1915,6 @@
       <w:r>
         <w:rPr>
           <w:rFonts w:ascii="Times New Roman" w:hAnsi="Times New Roman" w:cs="Times New Roman"/>
-          <w:b/>
           <w:sz w:val="24"/>
           <w:szCs w:val="24"/>
         </w:rPr>
@@ -2119,60 +1923,211 @@
       <w:r>
         <w:rPr>
           <w:rFonts w:ascii="Times New Roman" w:hAnsi="Times New Roman" w:cs="Times New Roman"/>
-          <w:b/>
-          <w:sz w:val="24"/>
-          <w:szCs w:val="24"/>
-        </w:rPr>
-        <w:t>A lógica de programação permite que os programadores organizem suas ideias de forma coerente e desenvolvam algoritmos eficazes para resolver problemas</w:t>
-      </w:r>
-      <w:r>
-        <w:rPr>
-          <w:rFonts w:ascii="Times New Roman" w:hAnsi="Times New Roman" w:cs="Times New Roman"/>
-          <w:b/>
-          <w:sz w:val="24"/>
-          <w:szCs w:val="24"/>
-        </w:rPr>
-        <w:t>, e</w:t>
-      </w:r>
-      <w:r>
-        <w:rPr>
-          <w:rFonts w:ascii="Times New Roman" w:hAnsi="Times New Roman" w:cs="Times New Roman"/>
-          <w:b/>
-          <w:sz w:val="24"/>
-          <w:szCs w:val="24"/>
-        </w:rPr>
-        <w:t>nvolve</w:t>
-      </w:r>
-      <w:r>
-        <w:rPr>
-          <w:rFonts w:ascii="Times New Roman" w:hAnsi="Times New Roman" w:cs="Times New Roman"/>
-          <w:b/>
-          <w:sz w:val="24"/>
-          <w:szCs w:val="24"/>
-        </w:rPr>
-        <w:t>ndo</w:t>
-      </w:r>
-      <w:r>
-        <w:rPr>
-          <w:rFonts w:ascii="Times New Roman" w:hAnsi="Times New Roman" w:cs="Times New Roman"/>
-          <w:b/>
-          <w:sz w:val="24"/>
-          <w:szCs w:val="24"/>
-        </w:rPr>
-        <w:t xml:space="preserve"> a compreensão de conceitos como sequência, seleção e repetição</w:t>
-      </w:r>
-      <w:r>
-        <w:rPr>
-          <w:rFonts w:ascii="Times New Roman" w:hAnsi="Times New Roman" w:cs="Times New Roman"/>
-          <w:b/>
+          <w:sz w:val="24"/>
+          <w:szCs w:val="24"/>
+        </w:rPr>
+        <w:t>A lógica de programação permite que os programadores organizem suas ideias de forma coerente e desenvolvam algoritmos eficazes para resolver problemas, envolvendo a compreensão de conceitos como sequência, seleção e repetição.</w:t>
+      </w:r>
+    </w:p>
+    <w:p>
+      <w:pPr>
+        <w:spacing w:line="360" w:lineRule="auto"/>
+        <w:ind w:firstLine="363"/>
+        <w:rPr>
+          <w:rFonts w:ascii="Times New Roman" w:hAnsi="Times New Roman" w:cs="Times New Roman"/>
+          <w:b/>
+          <w:sz w:val="24"/>
+          <w:szCs w:val="24"/>
+        </w:rPr>
+      </w:pPr>
+      <w:r>
+        <w:rPr>
+          <w:rFonts w:ascii="Times New Roman" w:hAnsi="Times New Roman" w:cs="Times New Roman"/>
+          <w:b/>
+          <w:sz w:val="24"/>
+          <w:szCs w:val="24"/>
+        </w:rPr>
+        <w:t xml:space="preserve">2.1 </w:t>
+      </w:r>
+      <w:r>
+        <w:rPr>
+          <w:rFonts w:ascii="Times New Roman" w:hAnsi="Times New Roman" w:cs="Times New Roman"/>
+          <w:sz w:val="24"/>
+          <w:szCs w:val="24"/>
+        </w:rPr>
+        <w:t>Estruturas de controle são fundamentais para o desenvolvimento de programas, pois permitem que os programadores controlem o fluxo de execução do código, tomando decisões e repetindo tarefas conforme necessário. Algumas estruturas de controle são;</w:t>
+      </w:r>
+      <w:r>
+        <w:rPr>
+          <w:rFonts w:ascii="Times New Roman" w:hAnsi="Times New Roman" w:cs="Times New Roman"/>
+          <w:sz w:val="24"/>
+          <w:szCs w:val="24"/>
+        </w:rPr>
+        <w:br/>
+        <w:t>Sequência: A estrutura de controle de sequência refere-se à execução de instruções em ordem sequencial, sendo executadas em linha reta, uma após a outra, sem desvios ou condições especiais.</w:t>
+      </w:r>
+      <w:r>
+        <w:rPr>
+          <w:rFonts w:ascii="Times New Roman" w:hAnsi="Times New Roman" w:cs="Times New Roman"/>
+          <w:b/>
+          <w:sz w:val="24"/>
+          <w:szCs w:val="24"/>
+        </w:rPr>
+        <w:br/>
+      </w:r>
+      <w:r>
+        <w:rPr>
+          <w:rFonts w:ascii="Times New Roman" w:hAnsi="Times New Roman" w:cs="Times New Roman"/>
+          <w:sz w:val="24"/>
+          <w:szCs w:val="24"/>
+        </w:rPr>
+        <w:t>Seleção (ou decisão): A estrutura de controle de seleção permite que o programa escolha entre dois ou mais caminhos diferentes, com base em uma condição ou conjunto de condições. Isso é feito usando instruções condicionais, como "</w:t>
+      </w:r>
+      <w:proofErr w:type="spellStart"/>
+      <w:r>
+        <w:rPr>
+          <w:rFonts w:ascii="Times New Roman" w:hAnsi="Times New Roman" w:cs="Times New Roman"/>
+          <w:sz w:val="24"/>
+          <w:szCs w:val="24"/>
+        </w:rPr>
+        <w:t>if</w:t>
+      </w:r>
+      <w:proofErr w:type="spellEnd"/>
+      <w:r>
+        <w:rPr>
+          <w:rFonts w:ascii="Times New Roman" w:hAnsi="Times New Roman" w:cs="Times New Roman"/>
+          <w:sz w:val="24"/>
+          <w:szCs w:val="24"/>
+        </w:rPr>
+        <w:t>", "</w:t>
+      </w:r>
+      <w:proofErr w:type="spellStart"/>
+      <w:r>
+        <w:rPr>
+          <w:rFonts w:ascii="Times New Roman" w:hAnsi="Times New Roman" w:cs="Times New Roman"/>
+          <w:sz w:val="24"/>
+          <w:szCs w:val="24"/>
+        </w:rPr>
+        <w:t>else</w:t>
+      </w:r>
+      <w:proofErr w:type="spellEnd"/>
+      <w:r>
+        <w:rPr>
+          <w:rFonts w:ascii="Times New Roman" w:hAnsi="Times New Roman" w:cs="Times New Roman"/>
+          <w:sz w:val="24"/>
+          <w:szCs w:val="24"/>
+        </w:rPr>
+        <w:t>" e "</w:t>
+      </w:r>
+      <w:proofErr w:type="spellStart"/>
+      <w:r>
+        <w:rPr>
+          <w:rFonts w:ascii="Times New Roman" w:hAnsi="Times New Roman" w:cs="Times New Roman"/>
+          <w:sz w:val="24"/>
+          <w:szCs w:val="24"/>
+        </w:rPr>
+        <w:t>else</w:t>
+      </w:r>
+      <w:proofErr w:type="spellEnd"/>
+      <w:r>
+        <w:rPr>
+          <w:rFonts w:ascii="Times New Roman" w:hAnsi="Times New Roman" w:cs="Times New Roman"/>
+          <w:sz w:val="24"/>
+          <w:szCs w:val="24"/>
+        </w:rPr>
+        <w:t xml:space="preserve"> </w:t>
+      </w:r>
+      <w:proofErr w:type="spellStart"/>
+      <w:r>
+        <w:rPr>
+          <w:rFonts w:ascii="Times New Roman" w:hAnsi="Times New Roman" w:cs="Times New Roman"/>
+          <w:sz w:val="24"/>
+          <w:szCs w:val="24"/>
+        </w:rPr>
+        <w:t>if</w:t>
+      </w:r>
+      <w:proofErr w:type="spellEnd"/>
+      <w:r>
+        <w:rPr>
+          <w:rFonts w:ascii="Times New Roman" w:hAnsi="Times New Roman" w:cs="Times New Roman"/>
+          <w:sz w:val="24"/>
+          <w:szCs w:val="24"/>
+        </w:rPr>
+        <w:t>” verificando se uma condição seja verdadeira ou falsa e, em seguida, um específico ou pode verificar outra condição.</w:t>
+      </w:r>
+      <w:r>
+        <w:rPr>
+          <w:rFonts w:ascii="Times New Roman" w:hAnsi="Times New Roman" w:cs="Times New Roman"/>
+          <w:b/>
+          <w:sz w:val="24"/>
+          <w:szCs w:val="24"/>
+        </w:rPr>
+        <w:br/>
+      </w:r>
+      <w:r>
+        <w:rPr>
+          <w:rFonts w:ascii="Times New Roman" w:hAnsi="Times New Roman" w:cs="Times New Roman"/>
+          <w:sz w:val="24"/>
+          <w:szCs w:val="24"/>
+        </w:rPr>
+        <w:t>Repetição (ou iteração): A estrutura de controle de repetição permite que o programa execute um bloco de código várias vezes, com base em uma condição ou conjunto de condições. Isso é útil quando você precisa executar uma tarefa repetidamente</w:t>
+      </w:r>
+      <w:r>
+        <w:rPr>
+          <w:rFonts w:ascii="Times New Roman" w:hAnsi="Times New Roman" w:cs="Times New Roman"/>
           <w:sz w:val="24"/>
           <w:szCs w:val="24"/>
         </w:rPr>
         <w:t>.</w:t>
       </w:r>
-    </w:p>
-    <w:p>
-      <w:pPr>
+      <w:r>
+        <w:rPr>
+          <w:rFonts w:ascii="Times New Roman" w:hAnsi="Times New Roman" w:cs="Times New Roman"/>
+          <w:sz w:val="24"/>
+          <w:szCs w:val="24"/>
+        </w:rPr>
+        <w:t xml:space="preserve"> As estruturas de repetição mais comuns são "for", "</w:t>
+      </w:r>
+      <w:proofErr w:type="spellStart"/>
+      <w:r>
+        <w:rPr>
+          <w:rFonts w:ascii="Times New Roman" w:hAnsi="Times New Roman" w:cs="Times New Roman"/>
+          <w:sz w:val="24"/>
+          <w:szCs w:val="24"/>
+        </w:rPr>
+        <w:t>while</w:t>
+      </w:r>
+      <w:proofErr w:type="spellEnd"/>
+      <w:r>
+        <w:rPr>
+          <w:rFonts w:ascii="Times New Roman" w:hAnsi="Times New Roman" w:cs="Times New Roman"/>
+          <w:sz w:val="24"/>
+          <w:szCs w:val="24"/>
+        </w:rPr>
+        <w:t>" e "do-</w:t>
+      </w:r>
+      <w:proofErr w:type="spellStart"/>
+      <w:r>
+        <w:rPr>
+          <w:rFonts w:ascii="Times New Roman" w:hAnsi="Times New Roman" w:cs="Times New Roman"/>
+          <w:sz w:val="24"/>
+          <w:szCs w:val="24"/>
+        </w:rPr>
+        <w:t>while</w:t>
+      </w:r>
+      <w:proofErr w:type="spellEnd"/>
+      <w:r>
+        <w:rPr>
+          <w:rFonts w:ascii="Times New Roman" w:hAnsi="Times New Roman" w:cs="Times New Roman"/>
+          <w:sz w:val="24"/>
+          <w:szCs w:val="24"/>
+        </w:rPr>
+        <w:t>".</w:t>
+      </w:r>
+    </w:p>
+    <w:p>
+      <w:pPr>
+        <w:spacing w:line="360" w:lineRule="auto"/>
         <w:ind w:firstLine="363"/>
         <w:rPr>
           <w:rFonts w:ascii="Times New Roman" w:hAnsi="Times New Roman" w:cs="Times New Roman"/>
@@ -2188,112 +2143,29 @@
           <w:sz w:val="24"/>
           <w:szCs w:val="24"/>
         </w:rPr>
-        <w:t xml:space="preserve">2.1 </w:t>
-      </w:r>
-      <w:r>
-        <w:rPr>
-          <w:rFonts w:ascii="Times New Roman" w:hAnsi="Times New Roman" w:cs="Times New Roman"/>
-          <w:b/>
-          <w:sz w:val="24"/>
-          <w:szCs w:val="24"/>
-        </w:rPr>
-        <w:t>E</w:t>
-      </w:r>
-      <w:r>
-        <w:rPr>
-          <w:rFonts w:ascii="Times New Roman" w:hAnsi="Times New Roman" w:cs="Times New Roman"/>
-          <w:b/>
-          <w:sz w:val="24"/>
-          <w:szCs w:val="24"/>
-        </w:rPr>
-        <w:t>strutura</w:t>
-      </w:r>
-      <w:r>
-        <w:rPr>
-          <w:rFonts w:ascii="Times New Roman" w:hAnsi="Times New Roman" w:cs="Times New Roman"/>
-          <w:b/>
-          <w:sz w:val="24"/>
-          <w:szCs w:val="24"/>
-        </w:rPr>
-        <w:t>s</w:t>
-      </w:r>
-      <w:r>
-        <w:rPr>
-          <w:rFonts w:ascii="Times New Roman" w:hAnsi="Times New Roman" w:cs="Times New Roman"/>
-          <w:b/>
-          <w:sz w:val="24"/>
-          <w:szCs w:val="24"/>
-        </w:rPr>
-        <w:t xml:space="preserve"> de controle são fundamentais para o desenvolvimento de programas, pois permitem que os programadores controlem o fluxo de execução do código, tomando decisões e repetindo tarefas conforme necessário.</w:t>
-      </w:r>
-      <w:r>
-        <w:rPr>
-          <w:rFonts w:ascii="Times New Roman" w:hAnsi="Times New Roman" w:cs="Times New Roman"/>
-          <w:b/>
-          <w:sz w:val="24"/>
-          <w:szCs w:val="24"/>
-        </w:rPr>
-        <w:t xml:space="preserve"> Algumas estruturas de controle são;</w:t>
-      </w:r>
-      <w:r>
-        <w:rPr>
-          <w:rFonts w:ascii="Times New Roman" w:hAnsi="Times New Roman" w:cs="Times New Roman"/>
-          <w:b/>
-          <w:sz w:val="24"/>
-          <w:szCs w:val="24"/>
-        </w:rPr>
-        <w:br/>
-      </w:r>
-      <w:r>
-        <w:rPr>
-          <w:rFonts w:ascii="Times New Roman" w:hAnsi="Times New Roman" w:cs="Times New Roman"/>
-          <w:b/>
-          <w:sz w:val="24"/>
-          <w:szCs w:val="24"/>
-        </w:rPr>
-        <w:t xml:space="preserve">Sequência: A estrutura de controle de sequência refere-se à execução de instruções em ordem sequencial, </w:t>
-      </w:r>
-      <w:r>
-        <w:rPr>
-          <w:rFonts w:ascii="Times New Roman" w:hAnsi="Times New Roman" w:cs="Times New Roman"/>
-          <w:b/>
-          <w:sz w:val="24"/>
-          <w:szCs w:val="24"/>
-        </w:rPr>
-        <w:t xml:space="preserve">sendo </w:t>
-      </w:r>
-      <w:r>
-        <w:rPr>
-          <w:rFonts w:ascii="Times New Roman" w:hAnsi="Times New Roman" w:cs="Times New Roman"/>
-          <w:b/>
-          <w:sz w:val="24"/>
-          <w:szCs w:val="24"/>
-        </w:rPr>
-        <w:t>executadas em linha reta, uma após a outra, sem desvios ou condições especiais.</w:t>
-      </w:r>
-      <w:r>
-        <w:rPr>
-          <w:rFonts w:ascii="Times New Roman" w:hAnsi="Times New Roman" w:cs="Times New Roman"/>
-          <w:b/>
-          <w:sz w:val="24"/>
-          <w:szCs w:val="24"/>
-        </w:rPr>
-        <w:br/>
-      </w:r>
-      <w:r>
-        <w:rPr>
-          <w:rFonts w:ascii="Times New Roman" w:hAnsi="Times New Roman" w:cs="Times New Roman"/>
-          <w:b/>
-          <w:sz w:val="24"/>
-          <w:szCs w:val="24"/>
-        </w:rPr>
-        <w:t>Seleção (ou decisão): A estrutura de controle de seleção permite que o programa escolha entre dois ou mais caminhos diferentes, com base em uma condição ou conjunto de condições. Isso é feito usando instruções condicionais, como "</w:t>
+        <w:t>2.2</w:t>
+      </w:r>
+      <w:r>
+        <w:rPr>
+          <w:rFonts w:ascii="Times New Roman" w:hAnsi="Times New Roman" w:cs="Times New Roman"/>
+          <w:b/>
+          <w:sz w:val="24"/>
+          <w:szCs w:val="24"/>
+        </w:rPr>
+        <w:t xml:space="preserve"> </w:t>
+      </w:r>
+      <w:r>
+        <w:rPr>
+          <w:rFonts w:ascii="Times New Roman" w:hAnsi="Times New Roman" w:cs="Times New Roman"/>
+          <w:sz w:val="24"/>
+          <w:szCs w:val="24"/>
+        </w:rPr>
+        <w:t>Uns exemplos seria o Arduino, com a linguagem C++, onde os códigos são dispostos em uma sequência, onde um sempre acontecera um após o outro, seleção, tendo os "</w:t>
       </w:r>
       <w:proofErr w:type="spellStart"/>
       <w:r>
         <w:rPr>
           <w:rFonts w:ascii="Times New Roman" w:hAnsi="Times New Roman" w:cs="Times New Roman"/>
-          <w:b/>
           <w:sz w:val="24"/>
           <w:szCs w:val="24"/>
         </w:rPr>
@@ -2303,17 +2175,15 @@
       <w:r>
         <w:rPr>
           <w:rFonts w:ascii="Times New Roman" w:hAnsi="Times New Roman" w:cs="Times New Roman"/>
-          <w:b/>
-          <w:sz w:val="24"/>
-          <w:szCs w:val="24"/>
-        </w:rPr>
-        <w:t>", "</w:t>
+          <w:sz w:val="24"/>
+          <w:szCs w:val="24"/>
+        </w:rPr>
+        <w:t>" e "</w:t>
       </w:r>
       <w:proofErr w:type="spellStart"/>
       <w:r>
         <w:rPr>
           <w:rFonts w:ascii="Times New Roman" w:hAnsi="Times New Roman" w:cs="Times New Roman"/>
-          <w:b/>
           <w:sz w:val="24"/>
           <w:szCs w:val="24"/>
         </w:rPr>
@@ -2323,17 +2193,509 @@
       <w:r>
         <w:rPr>
           <w:rFonts w:ascii="Times New Roman" w:hAnsi="Times New Roman" w:cs="Times New Roman"/>
-          <w:b/>
-          <w:sz w:val="24"/>
-          <w:szCs w:val="24"/>
-        </w:rPr>
-        <w:t>" e "</w:t>
+          <w:sz w:val="24"/>
+          <w:szCs w:val="24"/>
+        </w:rPr>
+        <w:t>" para fazer verificações, e podendo conter repetições, onde ele repetir tudo que estiver em “</w:t>
       </w:r>
       <w:proofErr w:type="spellStart"/>
       <w:r>
         <w:rPr>
           <w:rFonts w:ascii="Times New Roman" w:hAnsi="Times New Roman" w:cs="Times New Roman"/>
-          <w:b/>
+          <w:sz w:val="24"/>
+          <w:szCs w:val="24"/>
+        </w:rPr>
+        <w:t>void</w:t>
+      </w:r>
+      <w:proofErr w:type="spellEnd"/>
+      <w:r>
+        <w:rPr>
+          <w:rFonts w:ascii="Times New Roman" w:hAnsi="Times New Roman" w:cs="Times New Roman"/>
+          <w:sz w:val="24"/>
+          <w:szCs w:val="24"/>
+        </w:rPr>
+        <w:t xml:space="preserve"> loop”</w:t>
+      </w:r>
+    </w:p>
+    <w:p>
+      <w:pPr>
+        <w:spacing w:line="360" w:lineRule="auto"/>
+        <w:ind w:firstLine="363"/>
+        <w:rPr>
+          <w:rFonts w:ascii="Times New Roman" w:hAnsi="Times New Roman" w:cs="Times New Roman"/>
+          <w:b/>
+          <w:sz w:val="24"/>
+          <w:szCs w:val="24"/>
+        </w:rPr>
+      </w:pPr>
+      <w:r>
+        <w:rPr>
+          <w:rFonts w:ascii="Times New Roman" w:hAnsi="Times New Roman" w:cs="Times New Roman"/>
+          <w:b/>
+          <w:sz w:val="24"/>
+          <w:szCs w:val="24"/>
+        </w:rPr>
+        <w:lastRenderedPageBreak/>
+        <w:t>3.1.1</w:t>
+      </w:r>
+      <w:r>
+        <w:rPr>
+          <w:rFonts w:ascii="Times New Roman" w:hAnsi="Times New Roman" w:cs="Times New Roman"/>
+          <w:b/>
+          <w:sz w:val="24"/>
+          <w:szCs w:val="24"/>
+        </w:rPr>
+        <w:t xml:space="preserve"> </w:t>
+      </w:r>
+      <w:r>
+        <w:rPr>
+          <w:rFonts w:ascii="Times New Roman" w:hAnsi="Times New Roman" w:cs="Times New Roman"/>
+          <w:sz w:val="24"/>
+          <w:szCs w:val="24"/>
+        </w:rPr>
+        <w:t>Inteiros (</w:t>
+      </w:r>
+      <w:proofErr w:type="spellStart"/>
+      <w:r>
+        <w:rPr>
+          <w:rFonts w:ascii="Times New Roman" w:hAnsi="Times New Roman" w:cs="Times New Roman"/>
+          <w:sz w:val="24"/>
+          <w:szCs w:val="24"/>
+        </w:rPr>
+        <w:t>int</w:t>
+      </w:r>
+      <w:proofErr w:type="spellEnd"/>
+      <w:r>
+        <w:rPr>
+          <w:rFonts w:ascii="Times New Roman" w:hAnsi="Times New Roman" w:cs="Times New Roman"/>
+          <w:sz w:val="24"/>
+          <w:szCs w:val="24"/>
+        </w:rPr>
+        <w:t>): Inteiros são números inteiros sem parte fracionária. Eles podem ser positivos, negativos ou zero. Em muitas linguagens de programação, os inteiros são representados usando um número finito de bits, o que determina o intervalo de valores que podem ser armazenados</w:t>
+      </w:r>
+      <w:r>
+        <w:rPr>
+          <w:rFonts w:ascii="Times New Roman" w:hAnsi="Times New Roman" w:cs="Times New Roman"/>
+          <w:sz w:val="24"/>
+          <w:szCs w:val="24"/>
+        </w:rPr>
+        <w:t>, "</w:t>
+      </w:r>
+      <w:proofErr w:type="spellStart"/>
+      <w:r>
+        <w:rPr>
+          <w:rFonts w:ascii="Times New Roman" w:hAnsi="Times New Roman" w:cs="Times New Roman"/>
+          <w:sz w:val="24"/>
+          <w:szCs w:val="24"/>
+        </w:rPr>
+        <w:t>int</w:t>
+      </w:r>
+      <w:proofErr w:type="spellEnd"/>
+      <w:r>
+        <w:rPr>
+          <w:rFonts w:ascii="Times New Roman" w:hAnsi="Times New Roman" w:cs="Times New Roman"/>
+          <w:sz w:val="24"/>
+          <w:szCs w:val="24"/>
+        </w:rPr>
+        <w:t>" é usado para declarar variáveis que armazenam números inteiros</w:t>
+      </w:r>
+      <w:r>
+        <w:rPr>
+          <w:rFonts w:ascii="Times New Roman" w:hAnsi="Times New Roman" w:cs="Times New Roman"/>
+          <w:sz w:val="24"/>
+          <w:szCs w:val="24"/>
+        </w:rPr>
+        <w:t xml:space="preserve">. Por exemplo, em C, um </w:t>
+      </w:r>
+      <w:proofErr w:type="spellStart"/>
+      <w:r>
+        <w:rPr>
+          <w:rFonts w:ascii="Times New Roman" w:hAnsi="Times New Roman" w:cs="Times New Roman"/>
+          <w:sz w:val="24"/>
+          <w:szCs w:val="24"/>
+        </w:rPr>
+        <w:t>int</w:t>
+      </w:r>
+      <w:proofErr w:type="spellEnd"/>
+      <w:r>
+        <w:rPr>
+          <w:rFonts w:ascii="Times New Roman" w:hAnsi="Times New Roman" w:cs="Times New Roman"/>
+          <w:sz w:val="24"/>
+          <w:szCs w:val="24"/>
+        </w:rPr>
+        <w:t xml:space="preserve"> geralmente ocupa 4 bytes de memória, permitindo representar valores entre -2,147,483,648 e </w:t>
+      </w:r>
+      <w:r>
+        <w:rPr>
+          <w:rFonts w:ascii="Times New Roman" w:hAnsi="Times New Roman" w:cs="Times New Roman"/>
+          <w:sz w:val="24"/>
+          <w:szCs w:val="24"/>
+        </w:rPr>
+        <w:t>2,147,483,647.</w:t>
+      </w:r>
+    </w:p>
+    <w:p>
+      <w:pPr>
+        <w:spacing w:line="360" w:lineRule="auto"/>
+        <w:ind w:firstLine="363"/>
+        <w:rPr>
+          <w:rFonts w:ascii="Times New Roman" w:hAnsi="Times New Roman" w:cs="Times New Roman"/>
+          <w:b/>
+          <w:sz w:val="24"/>
+          <w:szCs w:val="24"/>
+        </w:rPr>
+      </w:pPr>
+      <w:r>
+        <w:rPr>
+          <w:rFonts w:ascii="Times New Roman" w:hAnsi="Times New Roman" w:cs="Times New Roman"/>
+          <w:b/>
+          <w:sz w:val="24"/>
+          <w:szCs w:val="24"/>
+        </w:rPr>
+        <w:t>3.1.2</w:t>
+      </w:r>
+      <w:r>
+        <w:rPr>
+          <w:rFonts w:ascii="Times New Roman" w:hAnsi="Times New Roman" w:cs="Times New Roman"/>
+          <w:b/>
+          <w:sz w:val="24"/>
+          <w:szCs w:val="24"/>
+        </w:rPr>
+        <w:t xml:space="preserve"> </w:t>
+      </w:r>
+      <w:r>
+        <w:rPr>
+          <w:rFonts w:ascii="Times New Roman" w:hAnsi="Times New Roman" w:cs="Times New Roman"/>
+          <w:sz w:val="24"/>
+          <w:szCs w:val="24"/>
+        </w:rPr>
+        <w:t>Ponto Flutuante (</w:t>
+      </w:r>
+      <w:proofErr w:type="spellStart"/>
+      <w:r>
+        <w:rPr>
+          <w:rFonts w:ascii="Times New Roman" w:hAnsi="Times New Roman" w:cs="Times New Roman"/>
+          <w:sz w:val="24"/>
+          <w:szCs w:val="24"/>
+        </w:rPr>
+        <w:t>float</w:t>
+      </w:r>
+      <w:proofErr w:type="spellEnd"/>
+      <w:r>
+        <w:rPr>
+          <w:rFonts w:ascii="Times New Roman" w:hAnsi="Times New Roman" w:cs="Times New Roman"/>
+          <w:sz w:val="24"/>
+          <w:szCs w:val="24"/>
+        </w:rPr>
+        <w:t xml:space="preserve"> ou </w:t>
+      </w:r>
+      <w:proofErr w:type="spellStart"/>
+      <w:r>
+        <w:rPr>
+          <w:rFonts w:ascii="Times New Roman" w:hAnsi="Times New Roman" w:cs="Times New Roman"/>
+          <w:sz w:val="24"/>
+          <w:szCs w:val="24"/>
+        </w:rPr>
+        <w:t>double</w:t>
+      </w:r>
+      <w:proofErr w:type="spellEnd"/>
+      <w:r>
+        <w:rPr>
+          <w:rFonts w:ascii="Times New Roman" w:hAnsi="Times New Roman" w:cs="Times New Roman"/>
+          <w:sz w:val="24"/>
+          <w:szCs w:val="24"/>
+        </w:rPr>
+        <w:t xml:space="preserve">): Ponto flutuante é um tipo de dado usado para representar números reais (números que podem ter uma parte fracionária). Eles são usados quando a precisão é necessária, como em cálculos matemáticos envolvendo números reais. Geralmente, existem dois tipos de ponto flutuante: </w:t>
+      </w:r>
+      <w:proofErr w:type="spellStart"/>
+      <w:r>
+        <w:rPr>
+          <w:rFonts w:ascii="Times New Roman" w:hAnsi="Times New Roman" w:cs="Times New Roman"/>
+          <w:sz w:val="24"/>
+          <w:szCs w:val="24"/>
+        </w:rPr>
+        <w:t>float</w:t>
+      </w:r>
+      <w:proofErr w:type="spellEnd"/>
+      <w:r>
+        <w:rPr>
+          <w:rFonts w:ascii="Times New Roman" w:hAnsi="Times New Roman" w:cs="Times New Roman"/>
+          <w:sz w:val="24"/>
+          <w:szCs w:val="24"/>
+        </w:rPr>
+        <w:t xml:space="preserve">, que geralmente ocupa 4 bytes de memória e tem uma precisão limitada, e </w:t>
+      </w:r>
+      <w:proofErr w:type="spellStart"/>
+      <w:r>
+        <w:rPr>
+          <w:rFonts w:ascii="Times New Roman" w:hAnsi="Times New Roman" w:cs="Times New Roman"/>
+          <w:sz w:val="24"/>
+          <w:szCs w:val="24"/>
+        </w:rPr>
+        <w:t>double</w:t>
+      </w:r>
+      <w:proofErr w:type="spellEnd"/>
+      <w:r>
+        <w:rPr>
+          <w:rFonts w:ascii="Times New Roman" w:hAnsi="Times New Roman" w:cs="Times New Roman"/>
+          <w:sz w:val="24"/>
+          <w:szCs w:val="24"/>
+        </w:rPr>
+        <w:t>, que geralmente ocupa 8 bytes e oferece uma precisão maior.</w:t>
+      </w:r>
+    </w:p>
+    <w:p>
+      <w:pPr>
+        <w:spacing w:line="360" w:lineRule="auto"/>
+        <w:ind w:firstLine="363"/>
+        <w:rPr>
+          <w:rFonts w:ascii="Times New Roman" w:hAnsi="Times New Roman" w:cs="Times New Roman"/>
+          <w:sz w:val="24"/>
+          <w:szCs w:val="24"/>
+        </w:rPr>
+      </w:pPr>
+      <w:r>
+        <w:rPr>
+          <w:rFonts w:ascii="Times New Roman" w:hAnsi="Times New Roman" w:cs="Times New Roman"/>
+          <w:b/>
+          <w:sz w:val="24"/>
+          <w:szCs w:val="24"/>
+        </w:rPr>
+        <w:t>3.1.3</w:t>
+      </w:r>
+      <w:r>
+        <w:rPr>
+          <w:rFonts w:ascii="Times New Roman" w:hAnsi="Times New Roman" w:cs="Times New Roman"/>
+          <w:b/>
+          <w:sz w:val="24"/>
+          <w:szCs w:val="24"/>
+        </w:rPr>
+        <w:t xml:space="preserve"> </w:t>
+      </w:r>
+      <w:r>
+        <w:rPr>
+          <w:rFonts w:ascii="Times New Roman" w:hAnsi="Times New Roman" w:cs="Times New Roman"/>
+          <w:sz w:val="24"/>
+          <w:szCs w:val="24"/>
+        </w:rPr>
+        <w:t>Booleanos (</w:t>
+      </w:r>
+      <w:proofErr w:type="spellStart"/>
+      <w:r>
+        <w:rPr>
+          <w:rFonts w:ascii="Times New Roman" w:hAnsi="Times New Roman" w:cs="Times New Roman"/>
+          <w:sz w:val="24"/>
+          <w:szCs w:val="24"/>
+        </w:rPr>
+        <w:t>bool</w:t>
+      </w:r>
+      <w:proofErr w:type="spellEnd"/>
+      <w:r>
+        <w:rPr>
+          <w:rFonts w:ascii="Times New Roman" w:hAnsi="Times New Roman" w:cs="Times New Roman"/>
+          <w:sz w:val="24"/>
+          <w:szCs w:val="24"/>
+        </w:rPr>
+        <w:t xml:space="preserve">): Booleanos representam valores lógicos, que podem ser </w:t>
+      </w:r>
+      <w:r>
+        <w:rPr>
+          <w:rFonts w:ascii="Times New Roman" w:hAnsi="Times New Roman" w:cs="Times New Roman"/>
+          <w:sz w:val="24"/>
+          <w:szCs w:val="24"/>
+        </w:rPr>
+        <w:t>verdadeiros</w:t>
+      </w:r>
+      <w:r>
+        <w:rPr>
+          <w:rFonts w:ascii="Times New Roman" w:hAnsi="Times New Roman" w:cs="Times New Roman"/>
+          <w:sz w:val="24"/>
+          <w:szCs w:val="24"/>
+        </w:rPr>
+        <w:t xml:space="preserve"> (</w:t>
+      </w:r>
+      <w:proofErr w:type="spellStart"/>
+      <w:r>
+        <w:rPr>
+          <w:rFonts w:ascii="Times New Roman" w:hAnsi="Times New Roman" w:cs="Times New Roman"/>
+          <w:sz w:val="24"/>
+          <w:szCs w:val="24"/>
+        </w:rPr>
+        <w:t>true</w:t>
+      </w:r>
+      <w:proofErr w:type="spellEnd"/>
+      <w:r>
+        <w:rPr>
+          <w:rFonts w:ascii="Times New Roman" w:hAnsi="Times New Roman" w:cs="Times New Roman"/>
+          <w:sz w:val="24"/>
+          <w:szCs w:val="24"/>
+        </w:rPr>
+        <w:t xml:space="preserve">) ou </w:t>
+      </w:r>
+      <w:proofErr w:type="spellStart"/>
+      <w:r>
+        <w:rPr>
+          <w:rFonts w:ascii="Times New Roman" w:hAnsi="Times New Roman" w:cs="Times New Roman"/>
+          <w:sz w:val="24"/>
+          <w:szCs w:val="24"/>
+        </w:rPr>
+        <w:t>falso</w:t>
+      </w:r>
+      <w:r>
+        <w:rPr>
+          <w:rFonts w:ascii="Times New Roman" w:hAnsi="Times New Roman" w:cs="Times New Roman"/>
+          <w:sz w:val="24"/>
+          <w:szCs w:val="24"/>
+        </w:rPr>
+        <w:t>S</w:t>
+      </w:r>
+      <w:proofErr w:type="spellEnd"/>
+      <w:r>
+        <w:rPr>
+          <w:rFonts w:ascii="Times New Roman" w:hAnsi="Times New Roman" w:cs="Times New Roman"/>
+          <w:sz w:val="24"/>
+          <w:szCs w:val="24"/>
+        </w:rPr>
+        <w:t xml:space="preserve"> (false). Eles são usados em operações lógicas e de controle de fluxo para determinar o resultado de uma condição. Em muitas linguagens de programação, os booleanos ocupam um byte de memória, embora o tamanho exato possa variar.</w:t>
+      </w:r>
+    </w:p>
+    <w:p>
+      <w:pPr>
+        <w:spacing w:line="360" w:lineRule="auto"/>
+        <w:ind w:firstLine="363"/>
+        <w:rPr>
+          <w:rFonts w:ascii="Times New Roman" w:hAnsi="Times New Roman" w:cs="Times New Roman"/>
+          <w:b/>
+          <w:sz w:val="24"/>
+          <w:szCs w:val="24"/>
+        </w:rPr>
+      </w:pPr>
+      <w:r>
+        <w:rPr>
+          <w:rFonts w:ascii="Times New Roman" w:hAnsi="Times New Roman" w:cs="Times New Roman"/>
+          <w:b/>
+          <w:sz w:val="24"/>
+          <w:szCs w:val="24"/>
+        </w:rPr>
+        <w:t>3.2</w:t>
+      </w:r>
+      <w:r>
+        <w:rPr>
+          <w:rFonts w:ascii="Times New Roman" w:hAnsi="Times New Roman" w:cs="Times New Roman"/>
+          <w:b/>
+          <w:sz w:val="24"/>
+          <w:szCs w:val="24"/>
+        </w:rPr>
+        <w:t xml:space="preserve"> </w:t>
+      </w:r>
+      <w:r>
+        <w:rPr>
+          <w:rFonts w:ascii="Times New Roman" w:hAnsi="Times New Roman" w:cs="Times New Roman"/>
+          <w:sz w:val="24"/>
+          <w:szCs w:val="24"/>
+        </w:rPr>
+        <w:t>“</w:t>
+      </w:r>
+      <w:proofErr w:type="spellStart"/>
+      <w:r>
+        <w:rPr>
+          <w:rFonts w:ascii="Times New Roman" w:hAnsi="Times New Roman" w:cs="Times New Roman"/>
+          <w:sz w:val="24"/>
+          <w:szCs w:val="24"/>
+        </w:rPr>
+        <w:t>numero_inteiro</w:t>
+      </w:r>
+      <w:proofErr w:type="spellEnd"/>
+      <w:r>
+        <w:rPr>
+          <w:rFonts w:ascii="Times New Roman" w:hAnsi="Times New Roman" w:cs="Times New Roman"/>
+          <w:sz w:val="24"/>
+          <w:szCs w:val="24"/>
+        </w:rPr>
+        <w:t xml:space="preserve"> = 10” é </w:t>
+      </w:r>
+      <w:r>
+        <w:rPr>
+          <w:rFonts w:ascii="Times New Roman" w:hAnsi="Times New Roman" w:cs="Times New Roman"/>
+          <w:sz w:val="24"/>
+          <w:szCs w:val="24"/>
+        </w:rPr>
+        <w:t>u</w:t>
+      </w:r>
+      <w:r>
+        <w:rPr>
+          <w:rFonts w:ascii="Times New Roman" w:hAnsi="Times New Roman" w:cs="Times New Roman"/>
+          <w:sz w:val="24"/>
+          <w:szCs w:val="24"/>
+        </w:rPr>
+        <w:t>ma declar</w:t>
+      </w:r>
+      <w:r>
+        <w:rPr>
+          <w:rFonts w:ascii="Times New Roman" w:hAnsi="Times New Roman" w:cs="Times New Roman"/>
+          <w:sz w:val="24"/>
+          <w:szCs w:val="24"/>
+        </w:rPr>
+        <w:t>ação que diz que toda vez que eu escrever “</w:t>
+      </w:r>
+      <w:proofErr w:type="spellStart"/>
+      <w:r>
+        <w:rPr>
+          <w:rFonts w:ascii="Times New Roman" w:hAnsi="Times New Roman" w:cs="Times New Roman"/>
+          <w:sz w:val="24"/>
+          <w:szCs w:val="24"/>
+        </w:rPr>
+        <w:t>numero_inteiro</w:t>
+      </w:r>
+      <w:proofErr w:type="spellEnd"/>
+      <w:r>
+        <w:rPr>
+          <w:rFonts w:ascii="Times New Roman" w:hAnsi="Times New Roman" w:cs="Times New Roman"/>
+          <w:sz w:val="24"/>
+          <w:szCs w:val="24"/>
+        </w:rPr>
+        <w:t>” ele irá ler como “10”, e para a variável “</w:t>
+      </w:r>
+      <w:proofErr w:type="spellStart"/>
+      <w:r>
+        <w:rPr>
+          <w:rFonts w:ascii="Times New Roman" w:hAnsi="Times New Roman" w:cs="Times New Roman"/>
+          <w:sz w:val="24"/>
+          <w:szCs w:val="24"/>
+        </w:rPr>
+        <w:t>if</w:t>
+      </w:r>
+      <w:proofErr w:type="spellEnd"/>
+      <w:r>
+        <w:rPr>
+          <w:rFonts w:ascii="Times New Roman" w:hAnsi="Times New Roman" w:cs="Times New Roman"/>
+          <w:sz w:val="24"/>
+          <w:szCs w:val="24"/>
+        </w:rPr>
+        <w:t xml:space="preserve"> </w:t>
+      </w:r>
+      <w:proofErr w:type="spellStart"/>
+      <w:r>
+        <w:rPr>
+          <w:rFonts w:ascii="Times New Roman" w:hAnsi="Times New Roman" w:cs="Times New Roman"/>
+          <w:sz w:val="24"/>
+          <w:szCs w:val="24"/>
+        </w:rPr>
+        <w:t>numero_inteiro</w:t>
+      </w:r>
+      <w:proofErr w:type="spellEnd"/>
+      <w:r>
+        <w:rPr>
+          <w:rFonts w:ascii="Times New Roman" w:hAnsi="Times New Roman" w:cs="Times New Roman"/>
+          <w:sz w:val="24"/>
+          <w:szCs w:val="24"/>
+        </w:rPr>
+        <w:t xml:space="preserve"> = 10:” “print("verdadeiro.")” “</w:t>
+      </w:r>
+      <w:proofErr w:type="spellStart"/>
+      <w:r>
+        <w:rPr>
+          <w:rFonts w:ascii="Times New Roman" w:hAnsi="Times New Roman" w:cs="Times New Roman"/>
           <w:sz w:val="24"/>
           <w:szCs w:val="24"/>
         </w:rPr>
@@ -2343,354 +2705,11 @@
       <w:r>
         <w:rPr>
           <w:rFonts w:ascii="Times New Roman" w:hAnsi="Times New Roman" w:cs="Times New Roman"/>
-          <w:b/>
-          <w:sz w:val="24"/>
-          <w:szCs w:val="24"/>
-        </w:rPr>
-        <w:t xml:space="preserve"> </w:t>
-      </w:r>
-      <w:proofErr w:type="spellStart"/>
-      <w:r>
-        <w:rPr>
-          <w:rFonts w:ascii="Times New Roman" w:hAnsi="Times New Roman" w:cs="Times New Roman"/>
-          <w:b/>
-          <w:sz w:val="24"/>
-          <w:szCs w:val="24"/>
-        </w:rPr>
-        <w:t>if</w:t>
-      </w:r>
-      <w:proofErr w:type="spellEnd"/>
-      <w:r>
-        <w:rPr>
-          <w:rFonts w:ascii="Times New Roman" w:hAnsi="Times New Roman" w:cs="Times New Roman"/>
-          <w:b/>
-          <w:sz w:val="24"/>
-          <w:szCs w:val="24"/>
-        </w:rPr>
-        <w:t>”</w:t>
-      </w:r>
-      <w:r>
-        <w:rPr>
-          <w:rFonts w:ascii="Times New Roman" w:hAnsi="Times New Roman" w:cs="Times New Roman"/>
-          <w:b/>
-          <w:sz w:val="24"/>
-          <w:szCs w:val="24"/>
-        </w:rPr>
-        <w:t xml:space="preserve"> </w:t>
-      </w:r>
-      <w:r>
-        <w:rPr>
-          <w:rFonts w:ascii="Times New Roman" w:hAnsi="Times New Roman" w:cs="Times New Roman"/>
-          <w:b/>
-          <w:sz w:val="24"/>
-          <w:szCs w:val="24"/>
-        </w:rPr>
-        <w:t xml:space="preserve">verificando </w:t>
-      </w:r>
-      <w:r>
-        <w:rPr>
-          <w:rFonts w:ascii="Times New Roman" w:hAnsi="Times New Roman" w:cs="Times New Roman"/>
-          <w:b/>
-          <w:sz w:val="24"/>
-          <w:szCs w:val="24"/>
-        </w:rPr>
-        <w:t xml:space="preserve">se uma condição seja verdadeira </w:t>
-      </w:r>
-      <w:r>
-        <w:rPr>
-          <w:rFonts w:ascii="Times New Roman" w:hAnsi="Times New Roman" w:cs="Times New Roman"/>
-          <w:b/>
-          <w:sz w:val="24"/>
-          <w:szCs w:val="24"/>
-        </w:rPr>
-        <w:t>ou falsa e</w:t>
-      </w:r>
-      <w:r>
-        <w:rPr>
-          <w:rFonts w:ascii="Times New Roman" w:hAnsi="Times New Roman" w:cs="Times New Roman"/>
-          <w:b/>
-          <w:sz w:val="24"/>
-          <w:szCs w:val="24"/>
-        </w:rPr>
-        <w:t xml:space="preserve">, em seguida, </w:t>
-      </w:r>
-      <w:r>
-        <w:rPr>
-          <w:rFonts w:ascii="Times New Roman" w:hAnsi="Times New Roman" w:cs="Times New Roman"/>
-          <w:b/>
-          <w:sz w:val="24"/>
-          <w:szCs w:val="24"/>
-        </w:rPr>
-        <w:t xml:space="preserve">um </w:t>
-      </w:r>
-      <w:r>
-        <w:rPr>
-          <w:rFonts w:ascii="Times New Roman" w:hAnsi="Times New Roman" w:cs="Times New Roman"/>
-          <w:b/>
-          <w:sz w:val="24"/>
-          <w:szCs w:val="24"/>
-        </w:rPr>
-        <w:t>específico</w:t>
-      </w:r>
-      <w:r>
-        <w:rPr>
-          <w:rFonts w:ascii="Times New Roman" w:hAnsi="Times New Roman" w:cs="Times New Roman"/>
-          <w:b/>
-          <w:sz w:val="24"/>
-          <w:szCs w:val="24"/>
-        </w:rPr>
-        <w:t xml:space="preserve"> ou </w:t>
-      </w:r>
-      <w:r>
-        <w:rPr>
-          <w:rFonts w:ascii="Times New Roman" w:hAnsi="Times New Roman" w:cs="Times New Roman"/>
-          <w:b/>
-          <w:sz w:val="24"/>
-          <w:szCs w:val="24"/>
-        </w:rPr>
-        <w:t>pode verificar outra condição</w:t>
-      </w:r>
-      <w:r>
-        <w:rPr>
-          <w:rFonts w:ascii="Times New Roman" w:hAnsi="Times New Roman" w:cs="Times New Roman"/>
-          <w:b/>
-          <w:sz w:val="24"/>
-          <w:szCs w:val="24"/>
-        </w:rPr>
-        <w:t>.</w:t>
-      </w:r>
-      <w:r>
-        <w:rPr>
-          <w:rFonts w:ascii="Times New Roman" w:hAnsi="Times New Roman" w:cs="Times New Roman"/>
-          <w:b/>
-          <w:sz w:val="24"/>
-          <w:szCs w:val="24"/>
-        </w:rPr>
-        <w:br/>
-      </w:r>
-      <w:r>
-        <w:rPr>
-          <w:rFonts w:ascii="Times New Roman" w:hAnsi="Times New Roman" w:cs="Times New Roman"/>
-          <w:b/>
-          <w:sz w:val="24"/>
-          <w:szCs w:val="24"/>
-        </w:rPr>
-        <w:t>Repetição (ou iteração): A estrutura de controle de repetição permite que o programa execute um bloco de código várias vezes, com base em uma condição ou conjunto de condições. Isso é útil quando você precisa executar uma tarefa repetidamente</w:t>
-      </w:r>
-      <w:r>
-        <w:rPr>
-          <w:rFonts w:ascii="Times New Roman" w:hAnsi="Times New Roman" w:cs="Times New Roman"/>
-          <w:b/>
-          <w:sz w:val="24"/>
-          <w:szCs w:val="24"/>
-        </w:rPr>
-        <w:t>.</w:t>
-      </w:r>
-      <w:r>
-        <w:rPr>
-          <w:rFonts w:ascii="Times New Roman" w:hAnsi="Times New Roman" w:cs="Times New Roman"/>
-          <w:b/>
-          <w:sz w:val="24"/>
-          <w:szCs w:val="24"/>
-        </w:rPr>
-        <w:t xml:space="preserve"> As estruturas de repetição mais comuns são "for", "</w:t>
-      </w:r>
-      <w:proofErr w:type="spellStart"/>
-      <w:r>
-        <w:rPr>
-          <w:rFonts w:ascii="Times New Roman" w:hAnsi="Times New Roman" w:cs="Times New Roman"/>
-          <w:b/>
-          <w:sz w:val="24"/>
-          <w:szCs w:val="24"/>
-        </w:rPr>
-        <w:t>while</w:t>
-      </w:r>
-      <w:proofErr w:type="spellEnd"/>
-      <w:r>
-        <w:rPr>
-          <w:rFonts w:ascii="Times New Roman" w:hAnsi="Times New Roman" w:cs="Times New Roman"/>
-          <w:b/>
-          <w:sz w:val="24"/>
-          <w:szCs w:val="24"/>
-        </w:rPr>
-        <w:t>" e "do-</w:t>
-      </w:r>
-      <w:proofErr w:type="spellStart"/>
-      <w:r>
-        <w:rPr>
-          <w:rFonts w:ascii="Times New Roman" w:hAnsi="Times New Roman" w:cs="Times New Roman"/>
-          <w:b/>
-          <w:sz w:val="24"/>
-          <w:szCs w:val="24"/>
-        </w:rPr>
-        <w:t>while</w:t>
-      </w:r>
-      <w:proofErr w:type="spellEnd"/>
-      <w:r>
-        <w:rPr>
-          <w:rFonts w:ascii="Times New Roman" w:hAnsi="Times New Roman" w:cs="Times New Roman"/>
-          <w:b/>
-          <w:sz w:val="24"/>
-          <w:szCs w:val="24"/>
-        </w:rPr>
-        <w:t>".</w:t>
-      </w:r>
-    </w:p>
-    <w:p>
-      <w:pPr>
-        <w:ind w:firstLine="363"/>
-        <w:rPr>
-          <w:rFonts w:ascii="Times New Roman" w:hAnsi="Times New Roman" w:cs="Times New Roman"/>
-          <w:b/>
-          <w:sz w:val="24"/>
-          <w:szCs w:val="24"/>
-        </w:rPr>
-      </w:pPr>
-      <w:r>
-        <w:rPr>
-          <w:rFonts w:ascii="Times New Roman" w:hAnsi="Times New Roman" w:cs="Times New Roman"/>
-          <w:b/>
-          <w:sz w:val="24"/>
-          <w:szCs w:val="24"/>
-        </w:rPr>
-        <w:t>2.2</w:t>
-      </w:r>
-      <w:r>
-        <w:rPr>
-          <w:rFonts w:ascii="Times New Roman" w:hAnsi="Times New Roman" w:cs="Times New Roman"/>
-          <w:b/>
-          <w:sz w:val="24"/>
-          <w:szCs w:val="24"/>
-        </w:rPr>
-        <w:t xml:space="preserve"> </w:t>
-      </w:r>
-      <w:r>
-        <w:rPr>
-          <w:rFonts w:ascii="Times New Roman" w:hAnsi="Times New Roman" w:cs="Times New Roman"/>
-          <w:b/>
-          <w:sz w:val="24"/>
-          <w:szCs w:val="24"/>
-        </w:rPr>
-        <w:t xml:space="preserve">Uns exemplos seria o Arduino, com a linguagem C++, onde os códigos são dispostos em uma sequência, onde um sempre acontecera um após o outro, seleção, tendo os </w:t>
-      </w:r>
-      <w:r>
-        <w:rPr>
-          <w:rFonts w:ascii="Times New Roman" w:hAnsi="Times New Roman" w:cs="Times New Roman"/>
-          <w:b/>
-          <w:sz w:val="24"/>
-          <w:szCs w:val="24"/>
-        </w:rPr>
-        <w:t>"</w:t>
-      </w:r>
-      <w:proofErr w:type="spellStart"/>
-      <w:r>
-        <w:rPr>
-          <w:rFonts w:ascii="Times New Roman" w:hAnsi="Times New Roman" w:cs="Times New Roman"/>
-          <w:b/>
-          <w:sz w:val="24"/>
-          <w:szCs w:val="24"/>
-        </w:rPr>
-        <w:t>if</w:t>
-      </w:r>
-      <w:proofErr w:type="spellEnd"/>
-      <w:r>
-        <w:rPr>
-          <w:rFonts w:ascii="Times New Roman" w:hAnsi="Times New Roman" w:cs="Times New Roman"/>
-          <w:b/>
-          <w:sz w:val="24"/>
-          <w:szCs w:val="24"/>
-        </w:rPr>
-        <w:t>"</w:t>
-      </w:r>
-      <w:r>
-        <w:rPr>
-          <w:rFonts w:ascii="Times New Roman" w:hAnsi="Times New Roman" w:cs="Times New Roman"/>
-          <w:b/>
-          <w:sz w:val="24"/>
-          <w:szCs w:val="24"/>
-        </w:rPr>
-        <w:t xml:space="preserve"> e </w:t>
-      </w:r>
-      <w:r>
-        <w:rPr>
-          <w:rFonts w:ascii="Times New Roman" w:hAnsi="Times New Roman" w:cs="Times New Roman"/>
-          <w:b/>
-          <w:sz w:val="24"/>
-          <w:szCs w:val="24"/>
-        </w:rPr>
-        <w:t>"</w:t>
-      </w:r>
-      <w:proofErr w:type="spellStart"/>
-      <w:r>
-        <w:rPr>
-          <w:rFonts w:ascii="Times New Roman" w:hAnsi="Times New Roman" w:cs="Times New Roman"/>
-          <w:b/>
-          <w:sz w:val="24"/>
-          <w:szCs w:val="24"/>
-        </w:rPr>
-        <w:t>else</w:t>
-      </w:r>
-      <w:proofErr w:type="spellEnd"/>
-      <w:r>
-        <w:rPr>
-          <w:rFonts w:ascii="Times New Roman" w:hAnsi="Times New Roman" w:cs="Times New Roman"/>
-          <w:b/>
-          <w:sz w:val="24"/>
-          <w:szCs w:val="24"/>
-        </w:rPr>
-        <w:t>"</w:t>
-      </w:r>
-      <w:r>
-        <w:rPr>
-          <w:rFonts w:ascii="Times New Roman" w:hAnsi="Times New Roman" w:cs="Times New Roman"/>
-          <w:b/>
-          <w:sz w:val="24"/>
-          <w:szCs w:val="24"/>
-        </w:rPr>
-        <w:t xml:space="preserve"> para fazer verificações, e podendo conter repetições, onde ele repetir tudo que estiver em “</w:t>
-      </w:r>
-      <w:proofErr w:type="spellStart"/>
-      <w:r>
-        <w:rPr>
-          <w:rFonts w:ascii="Times New Roman" w:hAnsi="Times New Roman" w:cs="Times New Roman"/>
-          <w:b/>
-          <w:sz w:val="24"/>
-          <w:szCs w:val="24"/>
-        </w:rPr>
-        <w:t>void</w:t>
-      </w:r>
-      <w:proofErr w:type="spellEnd"/>
-      <w:r>
-        <w:rPr>
-          <w:rFonts w:ascii="Times New Roman" w:hAnsi="Times New Roman" w:cs="Times New Roman"/>
-          <w:b/>
-          <w:sz w:val="24"/>
-          <w:szCs w:val="24"/>
-        </w:rPr>
-        <w:t xml:space="preserve"> loop</w:t>
-      </w:r>
-      <w:r>
-        <w:rPr>
-          <w:rFonts w:ascii="Times New Roman" w:hAnsi="Times New Roman" w:cs="Times New Roman"/>
-          <w:b/>
-          <w:sz w:val="24"/>
-          <w:szCs w:val="24"/>
-        </w:rPr>
-        <w:t>”</w:t>
-      </w:r>
-      <w:bookmarkStart w:id="0" w:name="_GoBack"/>
-      <w:bookmarkEnd w:id="0"/>
-    </w:p>
-    <w:p>
-      <w:pPr>
-        <w:ind w:firstLine="363"/>
-        <w:rPr>
-          <w:rFonts w:ascii="Times New Roman" w:hAnsi="Times New Roman" w:cs="Times New Roman"/>
-          <w:b/>
-          <w:sz w:val="24"/>
-          <w:szCs w:val="24"/>
-        </w:rPr>
-      </w:pPr>
+          <w:sz w:val="24"/>
+          <w:szCs w:val="24"/>
+        </w:rPr>
+        <w:t>:” “print("falso.")”</w:t>
+      </w:r>
     </w:p>
     <w:sectPr>
       <w:pgSz w:w="11906" w:h="16838"/>
@@ -5195,7 +5214,7 @@
 </file>
 
 <file path=customXml/itemProps1.xml><?xml version="1.0" encoding="utf-8"?>
-<ds:datastoreItem xmlns:ds="http://schemas.openxmlformats.org/officeDocument/2006/customXml" ds:itemID="{7B565355-DF05-4628-906D-072F0E7B9EE7}">
+<ds:datastoreItem xmlns:ds="http://schemas.openxmlformats.org/officeDocument/2006/customXml" ds:itemID="{38A98F13-0825-4F4D-B422-B9715F8BF11E}">
   <ds:schemaRefs>
     <ds:schemaRef ds:uri="http://schemas.openxmlformats.org/officeDocument/2006/bibliography"/>
   </ds:schemaRefs>

</xml_diff>